<commit_message>
few small changes - title was a bit off.
</commit_message>
<xml_diff>
--- a/manuscript/ecosphere_resubmit/manuscript_ecosphere_resubmission.docx
+++ b/manuscript/ecosphere_resubmit/manuscript_ecosphere_resubmission.docx
@@ -18,8 +18,6 @@
       <w:r>
         <w:t>Analyzing long-term water quality of lakes in Rhode Island and the Northeastern United States with an anomaly approach</w:t>
       </w:r>
-      <w:bookmarkStart w:id="0" w:name="_GoBack"/>
-      <w:bookmarkEnd w:id="0"/>
     </w:p>
     <w:p>
       <w:pPr>
@@ -33,7 +31,15 @@
         <w:t>1</w:t>
       </w:r>
       <w:r>
-        <w:t xml:space="preserve"> US Environmental Protection Agency, Office Of Research and Development, Atlantic Coastal Environmental Sciences Division, Narragansett, RI 02882</w:t>
+        <w:t xml:space="preserve"> US Environmental Protection Agency, Office </w:t>
+      </w:r>
+      <w:proofErr w:type="gramStart"/>
+      <w:r>
+        <w:t>Of</w:t>
+      </w:r>
+      <w:proofErr w:type="gramEnd"/>
+      <w:r>
+        <w:t xml:space="preserve"> Research and Development, Atlantic Coastal Environmental Sciences Division, Narragansett, RI 02882</w:t>
       </w:r>
     </w:p>
     <w:p>
@@ -198,7 +204,15 @@
         <w:t>Abstract:</w:t>
       </w:r>
       <w:r>
-        <w:t xml:space="preserve"> Addressing anthropogenic impacts on aquatic ecosystems is a focus of lake management. Controlling phosphorus and nitrogen can mitigate these impacts, but determining management effectiveness requires long-term datasets. Recent analysis of the LAke multi-scaled GeOSpatial and temporal database for the Northeast (LAGOSNE) United States found stable water quality in the northeastern and midwestern United States, however, sub-regional trends may be obscured. We analyze for a sub-regional (i.e., 3000 km</w:t>
+        <w:t xml:space="preserve"> Addressing anthropogenic impacts on aquatic ecosystems is a focus of lake management. Controlling phosphorus and nitrogen can mitigate these </w:t>
+      </w:r>
+      <w:proofErr w:type="gramStart"/>
+      <w:r>
+        <w:t>impacts, but</w:t>
+      </w:r>
+      <w:proofErr w:type="gramEnd"/>
+      <w:r>
+        <w:t xml:space="preserve"> determining management effectiveness requires long-term datasets. Recent analysis of the LAke multi-scaled GeOSpatial and temporal database for the Northeast (LAGOSNE) United States found stable water quality in the northeastern and midwestern United States, however, sub-regional trends may be obscured. We analyze for a sub-regional (i.e., 3000 km</w:t>
       </w:r>
       <w:r>
         <w:rPr>
@@ -209,12 +223,14 @@
       <w:r>
         <w:t xml:space="preserve">) trend with the University of Rhode Island’s Watershed Watch Volunteer Monitoring Program (URIWW) dataset. URIWW has collected water quality data on Rhode Island lakes and reservoirs for over 25 years. The LAGOSNE and URIWW datasets allow for comparison of water quality trends at regional and sub-regional scales, respectively. We assess regional (LAGOSNE) and sub-regional (URIWW) trends with yearly median anomalies calculated on a per-station basis. Sub-regionally, temperature and chlorophyll </w:t>
       </w:r>
+      <w:proofErr w:type="gramStart"/>
       <w:r>
         <w:rPr>
           <w:i/>
         </w:rPr>
         <w:t>a</w:t>
       </w:r>
+      <w:proofErr w:type="gramEnd"/>
       <w:r>
         <w:t xml:space="preserve"> increased from 1993 to 2016. Total nitrogen, total phosphorus and the nitrogen:phosphorus ratio (N:P) were stable. At the regional scale, the LAGOSNE dataset shows similar trends to prior studies of the LAGOSNE with chlorophyll </w:t>
       </w:r>
@@ -253,12 +269,12 @@
       <w:pPr>
         <w:pStyle w:val="Heading1"/>
       </w:pPr>
-      <w:bookmarkStart w:id="1" w:name="introduction"/>
+      <w:bookmarkStart w:id="0" w:name="introduction"/>
       <w:r>
         <w:lastRenderedPageBreak/>
         <w:t>Introduction</w:t>
       </w:r>
-      <w:bookmarkEnd w:id="1"/>
+      <w:bookmarkEnd w:id="0"/>
     </w:p>
     <w:p>
       <w:pPr>
@@ -348,7 +364,15 @@
         <w:t>a</w:t>
       </w:r>
       <w:r>
-        <w:t xml:space="preserve"> was reported over a 25 year period for these regions (Oliver et al. 2017). Given what is known about long-term trends in water quality within the broader regions of the northeastern and midwestern United States (US), we were curious if the lack of trends was also present in water quality at a sub-regional scale, using data on the 3,000 km</w:t>
+        <w:t xml:space="preserve"> was reported over a </w:t>
+      </w:r>
+      <w:proofErr w:type="gramStart"/>
+      <w:r>
+        <w:t>25 year</w:t>
+      </w:r>
+      <w:proofErr w:type="gramEnd"/>
+      <w:r>
+        <w:t xml:space="preserve"> period for these regions (Oliver et al. 2017). Given what is known about long-term trends in water quality within the broader regions of the northeastern and midwestern United States (US), we were curious if the lack of trends was also present in water quality at a sub-regional scale, using data on the 3,000 km</w:t>
       </w:r>
       <w:r>
         <w:rPr>
@@ -392,7 +416,15 @@
         <w:t>a</w:t>
       </w:r>
       <w:r>
-        <w:t xml:space="preserve">, and lake temperature? Second, are water quality trends in Rhode Island similar to regional trends in the northeastern United States? Another objective of this paper was to apply existing methods for examining long-term climate records (e.g., Jones and Hulme 1996) to water quality data in order to examine long-term trends. We conducted this analysis using open data from the URI Watershed Watch program and the LAke multi-scaled GeOSpatial and temporal database for the Northeast (LAGOSNE) project and the analysis in its entirety is available for independent reproduction at </w:t>
+        <w:t xml:space="preserve">, and lake temperature? Second, are water quality trends in Rhode Island </w:t>
+      </w:r>
+      <w:proofErr w:type="gramStart"/>
+      <w:r>
+        <w:t>similar to</w:t>
+      </w:r>
+      <w:proofErr w:type="gramEnd"/>
+      <w:r>
+        <w:t xml:space="preserve"> regional trends in the northeastern United States? Another objective of this paper was to apply existing methods for examining long-term climate records (e.g., Jones and Hulme 1996) to water quality data in order to examine long-term trends. We conducted this analysis using open data from the URI Watershed Watch program and the LAke multi-scaled GeOSpatial and temporal database for the Northeast (LAGOSNE) project and the analysis in its entirety is available for independent reproduction at </w:t>
       </w:r>
       <w:hyperlink r:id="rId8">
         <w:r>
@@ -433,22 +465,22 @@
       <w:pPr>
         <w:pStyle w:val="Heading1"/>
       </w:pPr>
-      <w:bookmarkStart w:id="2" w:name="methods"/>
+      <w:bookmarkStart w:id="1" w:name="methods"/>
       <w:r>
         <w:lastRenderedPageBreak/>
         <w:t>Methods</w:t>
       </w:r>
+      <w:bookmarkEnd w:id="1"/>
+    </w:p>
+    <w:p>
+      <w:pPr>
+        <w:pStyle w:val="Heading2"/>
+      </w:pPr>
+      <w:bookmarkStart w:id="2" w:name="study-area-and-data"/>
+      <w:r>
+        <w:t>Study Area and Data</w:t>
+      </w:r>
       <w:bookmarkEnd w:id="2"/>
-    </w:p>
-    <w:p>
-      <w:pPr>
-        <w:pStyle w:val="Heading2"/>
-      </w:pPr>
-      <w:bookmarkStart w:id="3" w:name="study-area-and-data"/>
-      <w:r>
-        <w:t>Study Area and Data</w:t>
-      </w:r>
-      <w:bookmarkEnd w:id="3"/>
     </w:p>
     <w:p>
       <w:pPr>
@@ -481,7 +513,15 @@
         <w:t>a</w:t>
       </w:r>
       <w:r>
-        <w:t xml:space="preserve">. In particular, we selected URIWW sites that matched the following criteria: 1) were sampled between 1993 and 2016, 2) were sampled in May to October, 3) had at least one sampling event in each of May/June, July/August, and September/October, 4) had at least one sampling event from 1993-2004 and 2005-2016, 5) and were sampled at a depth of 2 meters or less. As not all sites have data for all selected years, we further filtered the data to select sites that had at least 10 years of data for a given parameter within the 1993 to 2016 time frame. The final dataset used in our analysis included 60 lakes and reservoirs. Of these sites, our filtered dataset </w:t>
+        <w:t xml:space="preserve">. In particular, we selected URIWW sites that matched the following criteria: 1) were sampled between 1993 and 2016, 2) were sampled in May to October, 3) had at least one sampling event in each of May/June, July/August, and September/October, 4) had at least one sampling event from 1993-2004 and 2005-2016, 5) and were sampled at a depth of 2 meters or less. As not all sites have data for all selected years, we further filtered the data to select sites that had at least 10 years of data for a given parameter within the 1993 to </w:t>
+      </w:r>
+      <w:proofErr w:type="gramStart"/>
+      <w:r>
+        <w:t>2016 time</w:t>
+      </w:r>
+      <w:proofErr w:type="gramEnd"/>
+      <w:r>
+        <w:t xml:space="preserve"> frame. The final dataset used in our analysis included 60 lakes and reservoirs. Of these sites, our filtered dataset </w:t>
       </w:r>
       <w:r>
         <w:lastRenderedPageBreak/>
@@ -524,7 +564,23 @@
         </w:r>
       </w:hyperlink>
       <w:r>
-        <w:t xml:space="preserve">, respectively. These methods, approved by both the state of Rhode Island and the US Environmental Protection Agency, have remained fairly consistent, although over the nearly 30 years changes did occur. When new methods were introduced, comparisons between old and new methods were conducted and in all cases no statistically significant differences were found with the new methods. Furthermore, the new methods did at times improve the limits of detection; however, this impacted a very small number (less than 1%) of measurements in this study. We did run our analyses (see </w:t>
+        <w:t xml:space="preserve">, respectively. These methods, approved by both the state of Rhode Island and the US Environmental Protection Agency, have remained </w:t>
+      </w:r>
+      <w:proofErr w:type="gramStart"/>
+      <w:r>
+        <w:t>fairly consistent</w:t>
+      </w:r>
+      <w:proofErr w:type="gramEnd"/>
+      <w:r>
+        <w:t xml:space="preserve">, although over the nearly 30 years changes did occur. When new methods were introduced, comparisons between old and new methods were conducted </w:t>
+      </w:r>
+      <w:proofErr w:type="gramStart"/>
+      <w:r>
+        <w:t>and in all cases</w:t>
+      </w:r>
+      <w:proofErr w:type="gramEnd"/>
+      <w:r>
+        <w:t xml:space="preserve"> no statistically significant differences were found with the new methods. Furthermore, the new methods did at times improve the limits of detection; however, this impacted a very small number (less than 1%) of measurements in this study. We did run our analyses (see </w:t>
       </w:r>
       <w:r>
         <w:rPr>
@@ -533,7 +589,15 @@
         <w:t>Water Quality Trend Analysis</w:t>
       </w:r>
       <w:r>
-        <w:t xml:space="preserve"> section) with all data and with only those data greater than the detection limit. There was no change in the trend analysis and thus, the results we report are for all data as originally reported in the URIWW dataset. Given these results, we assume the data to be consistent across the reported time period and appropriate for a long term assessment of trends.</w:t>
+        <w:t xml:space="preserve"> section) with all data and with only those data greater than the detection limit. There was no change in the trend analysis and thus, the results we report are for all data as originally reported in the URIWW dataset. Given these results, we assume the data to be consistent across the reported time period and appropriate for a </w:t>
+      </w:r>
+      <w:proofErr w:type="gramStart"/>
+      <w:r>
+        <w:t>long term</w:t>
+      </w:r>
+      <w:proofErr w:type="gramEnd"/>
+      <w:r>
+        <w:t xml:space="preserve"> assessment of trends.</w:t>
       </w:r>
     </w:p>
     <w:p>
@@ -571,18 +635,26 @@
         <w:pStyle w:val="BodyText"/>
       </w:pPr>
       <w:r>
-        <w:t>Lastly, we use data, also from LAGOSNE, on landscape composition, maximum lake depth, and lake area (Soranno et al. 2017). We use the 500 meter buffer landscape composition for three classes from the 2011 National Land Cover Dataset: Agriculture, Forest, and Developed. The maximum lake depth is from various sources and lake area is calculated from the National Hydropgraphy Dataset waterbody polygons. Additional details are available in Soranno et al. (2017).</w:t>
+        <w:t xml:space="preserve">Lastly, we use data, also from LAGOSNE, on landscape composition, maximum lake depth, and lake area (Soranno et al. 2017). We use the </w:t>
+      </w:r>
+      <w:proofErr w:type="gramStart"/>
+      <w:r>
+        <w:t>500 meter</w:t>
+      </w:r>
+      <w:proofErr w:type="gramEnd"/>
+      <w:r>
+        <w:t xml:space="preserve"> buffer landscape composition for three classes from the 2011 National Land Cover Dataset: Agriculture, Forest, and Developed. The maximum lake depth is from various sources and lake area is calculated from the National Hydropgraphy Dataset waterbody polygons. Additional details are available in Soranno et al. (2017).</w:t>
       </w:r>
     </w:p>
     <w:p>
       <w:pPr>
         <w:pStyle w:val="Heading2"/>
       </w:pPr>
-      <w:bookmarkStart w:id="4" w:name="water-quality-trend-analysis"/>
+      <w:bookmarkStart w:id="3" w:name="water-quality-trend-analysis"/>
       <w:r>
         <w:t>Water Quality Trend Analysis</w:t>
       </w:r>
-      <w:bookmarkEnd w:id="4"/>
+      <w:bookmarkEnd w:id="3"/>
     </w:p>
     <w:p>
       <w:pPr>
@@ -593,7 +665,15 @@
       </w:r>
       <w:r>
         <w:lastRenderedPageBreak/>
-        <w:t>quality, which could be misleading if later sampling occurred on both pristine and more degreaded water bodies. Thus, it is necessary to account for this type of within-site and among-site variation, using methods similar to those used to analyze long-term temperature trends using temperature anomalies (e.g., Jones and Hulme 1996). The general approach we used calculates site-specific deviations from a long-term median over a pre-determined reference period. This is slightly different than the typical use with temperature anomalies as those usually use the mean instead of the median. Many of the variable we looked at are non-normal and often have outliers (e.g. algal blooms). In this case the median is preferred. Using the median with site-specific deviations allows all sites to be shifted to a common baseline and the deviations, or anomalies, indicate change over the specified reference period. We refer to this method as “site-specific anomalies”.</w:t>
+        <w:t xml:space="preserve">quality, which could be misleading if later sampling occurred on both pristine and more degreaded water bodies. Thus, it is necessary to account for this type of within-site and among-site variation, using methods </w:t>
+      </w:r>
+      <w:proofErr w:type="gramStart"/>
+      <w:r>
+        <w:t>similar to</w:t>
+      </w:r>
+      <w:proofErr w:type="gramEnd"/>
+      <w:r>
+        <w:t xml:space="preserve"> those used to analyze long-term temperature trends using temperature anomalies (e.g., Jones and Hulme 1996). The general approach we used calculates site-specific deviations from a long-term median over a pre-determined reference period. This is slightly different than the typical use with temperature anomalies as those usually use the mean instead of the median. Many of the variable we looked at are non-normal and often have outliers (e.g. algal blooms). In this case the median is preferred. Using the median with site-specific deviations allows all sites to be shifted to a common baseline and the deviations, or anomalies, indicate change over the specified reference period. We refer to this method as “site-specific anomalies”.</w:t>
       </w:r>
     </w:p>
     <w:p>
@@ -686,7 +766,15 @@
       </w:r>
       <w:r>
         <w:lastRenderedPageBreak/>
-        <w:t>same site in a given year (Hurlbert 1984). The per site medians across years are assumed to be independent.</w:t>
+        <w:t xml:space="preserve">same site </w:t>
+      </w:r>
+      <w:proofErr w:type="gramStart"/>
+      <w:r>
+        <w:t>in a given year</w:t>
+      </w:r>
+      <w:proofErr w:type="gramEnd"/>
+      <w:r>
+        <w:t xml:space="preserve"> (Hurlbert 1984). The per site medians across years are assumed to be independent.</w:t>
       </w:r>
     </w:p>
     <w:p>
@@ -730,7 +818,15 @@
         <w:pStyle w:val="FirstParagraph"/>
       </w:pPr>
       <w:r>
-        <w:t>After filtering and summarizing the data some years may not have sufficient number of sites to be included. We chose to include years in the analysis if they had at least three sites, but years with small numbers of sites are rare and only occurred with the nutrient data very early in the time frame of our analysis for the URIWW data (Table 1) and late in the time frame for the LAGOSNE data (Table 2).</w:t>
+        <w:t xml:space="preserve">After filtering and summarizing the data some years may not have </w:t>
+      </w:r>
+      <w:proofErr w:type="gramStart"/>
+      <w:r>
+        <w:t>sufficient number of</w:t>
+      </w:r>
+      <w:proofErr w:type="gramEnd"/>
+      <w:r>
+        <w:t xml:space="preserve"> sites to be included. We chose to include years in the analysis if they had at least three sites, but years with small numbers of sites are rare and only occurred with the nutrient data very early in the time frame of our analysis for the URIWW data (Table 1) and late in the time frame for the LAGOSNE data (Table 2).</w:t>
       </w:r>
     </w:p>
     <w:p>
@@ -753,7 +849,15 @@
         <w:t>a</w:t>
       </w:r>
       <w:r>
-        <w:t xml:space="preserve">, TN, TP and TN:TP. For each parameter, we fit a regression line to the anomalies as a function of year and tested the null hypothesis that no trend existed (e.g., </w:t>
+        <w:t xml:space="preserve">, TN, TP and </w:t>
+      </w:r>
+      <w:proofErr w:type="gramStart"/>
+      <w:r>
+        <w:t>TN:TP.</w:t>
+      </w:r>
+      <w:proofErr w:type="gramEnd"/>
+      <w:r>
+        <w:t xml:space="preserve"> For each parameter, we fit a regression line to the anomalies as a function of year and tested the null hypothesis that no trend existed (e.g., </w:t>
       </w:r>
       <m:oMath>
         <m:r>
@@ -784,11 +888,27 @@
         <w:t>Assessing regressions for trends:</w:t>
       </w:r>
       <w:r>
-        <w:t xml:space="preserve"> Traditionally, trends would be determined by assessing “significance” but recent guidelines suggest not using arbitrary p-value cut-offs to assesses </w:t>
+        <w:t xml:space="preserve"> Traditionally, trends would be determined by assessing “significance</w:t>
+      </w:r>
+      <w:proofErr w:type="gramStart"/>
+      <w:r>
+        <w:t>”</w:t>
+      </w:r>
+      <w:proofErr w:type="gramEnd"/>
+      <w:r>
+        <w:t xml:space="preserve"> but recent guidelines suggest not using arbitrary p-value cut-offs to assesses </w:t>
       </w:r>
       <w:r>
         <w:lastRenderedPageBreak/>
-        <w:t>significance (Wasserstein et al. 2016). Our interpretation of the trends attempts to follow this advice and we assess trends with multiple lines of evidence. For this assessment, we are defining a trend with the following criteria: 1) p-values are used to determine general levels of statistical support, 2) relative frequency of high and low years in the beginning and end of the time frame are used to identify an increasing or decreasing pattern, and 3) the magnitude of the slope is used to infer an ecologically relevant change. Using all of this information we determine that a trend exists if it meets at least 2 of the 3 criteria, a weak trend exists if it meets one of the criteria and no trend exists if it meets none of the criteria.</w:t>
+        <w:t xml:space="preserve">significance (Wasserstein et al. 2016). Our interpretation of the trends attempts to follow this advice and we assess trends with multiple lines of evidence. For this assessment, we are defining a trend with the following criteria: 1) p-values are used to determine general levels of statistical support, 2) relative frequency of high and low years in the beginning and end of the time frame are used to identify an increasing or decreasing pattern, and 3) the magnitude of the slope is used to infer an ecologically relevant change. Using </w:t>
+      </w:r>
+      <w:proofErr w:type="gramStart"/>
+      <w:r>
+        <w:t>all of</w:t>
+      </w:r>
+      <w:proofErr w:type="gramEnd"/>
+      <w:r>
+        <w:t xml:space="preserve"> this information we determine that a trend exists if it meets at least 2 of the 3 criteria, a weak trend exists if it meets one of the criteria and no trend exists if it meets none of the criteria.</w:t>
       </w:r>
     </w:p>
     <w:p>
@@ -796,7 +916,23 @@
         <w:pStyle w:val="BodyText"/>
       </w:pPr>
       <w:r>
-        <w:t>We recognize that ecologically relevant change is system dependent and no single value will be universally appropriate. We are using several values for this particular assessment, but other values could also be justified. There are various ways to identify important temperature changes in lakes and reservoirs. A policy based approach could examine agreements that attempt to limit temperature increases, such as the Paris Agreement, which aims to limit increases over the next century to 2°C, which would be 0.02°C per year and similarly, the state of Rhode Island criteria for temperature increase is 2.2°C or 0.022°C per year over a century (State of Rhode Island Department of Environmental Management Office of Water Resources 2010, United Nations 2015). Alternatively, we could look at more ecologically focused temperature changes. For instance, Winder and Schindler (2004) saw disrupted trophic linkages between phytoplankton and zooplankton with 1.39°C over a 40 year data set, or 0.035°C per year. For this study, we will use the 0.02°C per year as it would provide protections against other ecologically relevant changes (e.g. 0.035°C per year for trophic linkages), meet local criteria, and would also be indicative of meeting an important policy goal.</w:t>
+        <w:t xml:space="preserve">We recognize that ecologically relevant change is system dependent and no single value will be universally appropriate. We are using several values for this </w:t>
+      </w:r>
+      <w:proofErr w:type="gramStart"/>
+      <w:r>
+        <w:t>particular assessment</w:t>
+      </w:r>
+      <w:proofErr w:type="gramEnd"/>
+      <w:r>
+        <w:t xml:space="preserve">, but other values could also be justified. There are various ways to identify important temperature changes in lakes and reservoirs. A policy based approach could examine agreements that attempt to limit temperature increases, such as the Paris Agreement, which aims to limit increases over the next century to 2°C, which would be 0.02°C per year and similarly, the state of Rhode Island criteria for temperature increase is 2.2°C or 0.022°C per year over a century (State of Rhode Island Department of Environmental Management Office of Water Resources 2010, United Nations 2015). Alternatively, we could look at more ecologically focused temperature changes. For instance, Winder and Schindler (2004) saw disrupted trophic linkages between phytoplankton and zooplankton with 1.39°C over a </w:t>
+      </w:r>
+      <w:proofErr w:type="gramStart"/>
+      <w:r>
+        <w:t>40 year</w:t>
+      </w:r>
+      <w:proofErr w:type="gramEnd"/>
+      <w:r>
+        <w:t xml:space="preserve"> data set, or 0.035°C per year. For this study, we will use the 0.02°C per year as it would provide protections against other ecologically relevant changes (e.g. 0.035°C per year for trophic linkages), meet local criteria, and would also be indicative of meeting an important policy goal.</w:t>
       </w:r>
     </w:p>
     <w:p>
@@ -813,7 +949,23 @@
         <w:pStyle w:val="BodyText"/>
       </w:pPr>
       <w:r>
-        <w:t>An ecologically meaningful trend for TN:TP could be one that would suggest a switch from nitrogen limitation to phosphorus limitation over a century. To identify this we use information from experimental manipulations of nitrogen in lakes that identify those lakes as being nitrogen limited (Downing and McCauley 1992). In Downing and McCauley (1992), they identified 34 studies and reported whether or not the study found the lake to be nitrogen limited and the ambient total nitrogen and total phosphorus concentration in μg/L. With this information we calculated a median molar TN:TP ratio for nitrogen limited lakes and for lakes that did not show nitrogen limitation. The difference between these two values would suggest a possible shift in the limiting nutrients. The median molar TN:TP for nitrogen limited lakes was 35 and for lakes not limited by nitrogen was 61. The difference between these is 26 and over a century a change of 0.26 per year would be indicative of an ecologically meaningful change. As we have defined it, slope magnitudes in excess of these per year values (temperature: 0.02, chlorophyll: 0.035, total nitrogen: 3.5, total phosphorus: 0.1, TN:TP: 0.26) will be considered to have an ecologically meaningful trend.</w:t>
+        <w:t xml:space="preserve">An ecologically meaningful trend for TN:TP could be one that would suggest a switch from nitrogen limitation to phosphorus limitation over a century. To identify </w:t>
+      </w:r>
+      <w:proofErr w:type="gramStart"/>
+      <w:r>
+        <w:t>this</w:t>
+      </w:r>
+      <w:proofErr w:type="gramEnd"/>
+      <w:r>
+        <w:t xml:space="preserve"> we use information from experimental manipulations of nitrogen in lakes that identify those lakes as being nitrogen limited (Downing and McCauley 1992). In Downing and McCauley (1992), they identified 34 studies and reported </w:t>
+      </w:r>
+      <w:proofErr w:type="gramStart"/>
+      <w:r>
+        <w:t>whether or not</w:t>
+      </w:r>
+      <w:proofErr w:type="gramEnd"/>
+      <w:r>
+        <w:t xml:space="preserve"> the study found the lake to be nitrogen limited and the ambient total nitrogen and total phosphorus concentration in μg/L. With this information we calculated a median molar TN:TP ratio for nitrogen limited lakes and for lakes that did not show nitrogen limitation. The difference between these two values would suggest a possible shift in the limiting nutrients. The median molar TN:TP for nitrogen limited lakes was 35 and for lakes not limited by nitrogen was 61. The difference between these is 26 and over a century a change of 0.26 per year would be indicative of an ecologically meaningful change. As we have defined it, slope magnitudes in excess of these per year values (temperature: 0.02, chlorophyll: 0.035, total nitrogen: 3.5, total phosphorus: 0.1, TN:TP: 0.26) will be considered to have an ecologically meaningful trend.</w:t>
       </w:r>
     </w:p>
     <w:p>
@@ -838,18 +990,26 @@
       <w:pPr>
         <w:pStyle w:val="Heading1"/>
       </w:pPr>
-      <w:bookmarkStart w:id="5" w:name="results"/>
+      <w:bookmarkStart w:id="4" w:name="results"/>
       <w:r>
         <w:t>Results</w:t>
       </w:r>
-      <w:bookmarkEnd w:id="5"/>
+      <w:bookmarkEnd w:id="4"/>
     </w:p>
     <w:p>
       <w:pPr>
         <w:pStyle w:val="FirstParagraph"/>
       </w:pPr>
       <w:r>
-        <w:t>Lakes and reservoirs in Rhode Island tended to be smaller and shallower, on average than lakes included in the complete LAGOSNE region (Table 3). Also, Rhode Island lakes tended to occur in landscapes (i.e. a 500 meter buffer) with a lower average percent agriculture, more developed land, and comparable forested area than lakes in the LAGOSNE region (Table 3).</w:t>
+        <w:t xml:space="preserve">Lakes and reservoirs in Rhode Island tended to be smaller and shallower, on average than lakes included in the complete LAGOSNE region (Table 3). Also, Rhode Island lakes tended to occur in landscapes (i.e. a </w:t>
+      </w:r>
+      <w:proofErr w:type="gramStart"/>
+      <w:r>
+        <w:t>500 meter</w:t>
+      </w:r>
+      <w:proofErr w:type="gramEnd"/>
+      <w:r>
+        <w:t xml:space="preserve"> buffer) with a lower average percent agriculture, more developed land, and comparable forested area than lakes in the LAGOSNE region (Table 3).</w:t>
       </w:r>
     </w:p>
     <w:p>
@@ -902,11 +1062,11 @@
       <w:pPr>
         <w:pStyle w:val="Heading2"/>
       </w:pPr>
-      <w:bookmarkStart w:id="6" w:name="state-wide-trends-in-water-quality"/>
+      <w:bookmarkStart w:id="5" w:name="state-wide-trends-in-water-quality"/>
       <w:r>
         <w:t>State-wide trends in water quality</w:t>
       </w:r>
-      <w:bookmarkEnd w:id="6"/>
+      <w:bookmarkEnd w:id="5"/>
     </w:p>
     <w:p>
       <w:pPr>
@@ -922,7 +1082,15 @@
         <w:t>a</w:t>
       </w:r>
       <w:r>
-        <w:t xml:space="preserve"> is also showing an increasing trend over time (slope = 0.12 , p = 0.000023). The slope of 0.12 μg/L is greater than our threshold of 0.035 μg/L and the above-average years have mostly occurred in the most recent years (Figure 4A., Table 7).</w:t>
+        <w:t xml:space="preserve"> is also showing an increasing trend over time (slope = </w:t>
+      </w:r>
+      <w:proofErr w:type="gramStart"/>
+      <w:r>
+        <w:t>0.12 ,</w:t>
+      </w:r>
+      <w:proofErr w:type="gramEnd"/>
+      <w:r>
+        <w:t xml:space="preserve"> p = 0.000023). The slope of 0.12 μg/L is greater than our threshold of 0.035 μg/L and the above-average years have mostly occurred in the most recent years (Figure 4A., Table 7).</w:t>
       </w:r>
     </w:p>
     <w:p>
@@ -930,7 +1098,31 @@
         <w:pStyle w:val="BodyText"/>
       </w:pPr>
       <w:r>
-        <w:t xml:space="preserve">Median annual trends for nutrients were not as clear. For total nitrogen, the slope of the line is positive with some, albeit weak, statistical support (slope = 1.3 , p = 0.14) but the years greater than the median are distributed evenly throughout time. Also, a slope of 1.3 μg/L per year is lower than our threshold value of 3.5 μg/L suggesting little support for a meaningful ecological change over time (Figure 5A.). Also, 1998 only had three sites with available total nitrogen data and may not be representative. This year also recorded the lowest median value. Thus, 1998 may be skewing these results. When this year is removed, the slope of the line is 0.39 and the p-value is 0.53. Thus, we interpret this as no trend in total nitrogen (Table 7). Total phosphorus shows essentially no trend over time in the yearly anomalies with little statistical support (slope = 0.0083 , p = 0.86) and years that are over the median do not show any pattern (Figure 6A., Table 7). Also a change of 0.0083 μg/L per year is much less than our defined threshold of 0.1 μg/L. The TN:TP ratio has a small slope, very little statistical support, no pattern in the above and below years, and a slope magnitude less than 0.26 (slope = 0.13, p = 0.61) suggesting little </w:t>
+        <w:t xml:space="preserve">Median annual trends for nutrients were not as clear. For total nitrogen, the slope of the line is positive with some, albeit weak, statistical support (slope = </w:t>
+      </w:r>
+      <w:proofErr w:type="gramStart"/>
+      <w:r>
+        <w:t>1.3 ,</w:t>
+      </w:r>
+      <w:proofErr w:type="gramEnd"/>
+      <w:r>
+        <w:t xml:space="preserve"> p = 0.14) but the years greater than the median are distributed evenly throughout time. Also, a slope of 1.3 μg/L per year is lower than our threshold value of 3.5 μg/L suggesting little support for a meaningful ecological change over time (Figure 5A.). Also, 1998 only had three sites with available total nitrogen data and may not be representative. This year also recorded the lowest median value. Thus, 1998 may be skewing these results. When this year is removed, the slope of the line is 0.39 and the p-value is 0.53. Thus, we interpret this as no trend in total nitrogen (Table 7). Total phosphorus shows essentially no trend over time in the yearly anomalies with little statistical support (slope = </w:t>
+      </w:r>
+      <w:proofErr w:type="gramStart"/>
+      <w:r>
+        <w:t>0.0083 ,</w:t>
+      </w:r>
+      <w:proofErr w:type="gramEnd"/>
+      <w:r>
+        <w:t xml:space="preserve"> p = 0.86) and years that are over the median do not show any pattern (Figure 6A., Table 7). </w:t>
+      </w:r>
+      <w:proofErr w:type="gramStart"/>
+      <w:r>
+        <w:t>Also</w:t>
+      </w:r>
+      <w:proofErr w:type="gramEnd"/>
+      <w:r>
+        <w:t xml:space="preserve"> a change of 0.0083 μg/L per year is much less than our defined threshold of 0.1 μg/L. The TN:TP ratio has a small slope, very little statistical support, no pattern in the above and below years, and a slope magnitude less than 0.26 (slope = 0.13, p = 0.61) suggesting little </w:t>
       </w:r>
       <w:r>
         <w:lastRenderedPageBreak/>
@@ -941,11 +1133,11 @@
       <w:pPr>
         <w:pStyle w:val="Heading2"/>
       </w:pPr>
-      <w:bookmarkStart w:id="7" w:name="regional-trends-in-water-quality"/>
+      <w:bookmarkStart w:id="6" w:name="regional-trends-in-water-quality"/>
       <w:r>
         <w:t>Regional trends in water quality</w:t>
       </w:r>
-      <w:bookmarkEnd w:id="7"/>
+      <w:bookmarkEnd w:id="6"/>
     </w:p>
     <w:p>
       <w:pPr>
@@ -961,7 +1153,15 @@
         <w:t>a</w:t>
       </w:r>
       <w:r>
-        <w:t xml:space="preserve"> as it showed a very weak positive trend, slight statistical support and above average years spread evenly throughout the time period (slope = 0.019, p = 0.13, Figure 4B., Table 7). Total nitrogen showed a slight decreasing trend with weak statistical support and slope less than the 3.5 μg/L that would result in a trophic state change over a century, thus there is little support for a meaningful trend in TN at the regional scale (slope = -0.45, p = 0.62, Figure 5B., Table 7). Furthermore, The last two years for which LAGOSNE had data on total nitrogen were from a relatively small number of sites (Table 2) and those values may not be representative. Total phosphorus showed a very small increasing trend and there is statistical support for that trend. The slope however suggests little support for an ecological meaningful change in total phosphorus (slope = 0.054, p = 0.0038, Figure 6B., Table 7). Lastly, the TN:TP ratio showed little change (slope = -0.14, p = 0.53, Figure 7B., Table 7) as none of our criteria for a trend were met. Although, there appears to be a non-linear trend that suggests increasing TN:TP early in the time period and decreasing TN:TP later, we feel we cannot effectively evaluate this though as total nitrogen measurements were rare in 2011 (Table 2) and sites that had both nitrogen and phosphorus were even rarer. This low median anomaly should be interpreted with this caveat in mind. Taken together we feel our results largely match the findings of Oliver et al. (2017) that there is stasis in lake nutrients and chlorophyll within the LAGOSNE region. Data for all figures are available as a comma-separated values file, </w:t>
+        <w:t xml:space="preserve"> as it showed a very weak positive trend, slight statistical support and above average years spread evenly throughout the time period (slope = 0.019, p = 0.13, Figure 4B., Table 7). Total nitrogen showed a slight decreasing trend with weak statistical support and slope less than the 3.5 μg/L that would result in a trophic state change over a century, thus there is little support for a meaningful trend in TN at the regional scale (slope = -0.45, p = 0.62, Figure 5B., Table 7). Furthermore, </w:t>
+      </w:r>
+      <w:proofErr w:type="gramStart"/>
+      <w:r>
+        <w:t>The</w:t>
+      </w:r>
+      <w:proofErr w:type="gramEnd"/>
+      <w:r>
+        <w:t xml:space="preserve"> last two years for which LAGOSNE had data on total nitrogen were from a relatively small number of sites (Table 2) and those values may not be representative. Total phosphorus showed a very small increasing trend and there is statistical support for that trend. The slope however suggests little support for an ecological meaningful change in total phosphorus (slope = 0.054, p = 0.0038, Figure 6B., Table 7). Lastly, the TN:TP ratio showed little change (slope = -0.14, p = 0.53, Figure 7B., Table 7) as none of our criteria for a trend were met. Although, there appears to be a non-linear trend that suggests increasing TN:TP early in the time period and decreasing TN:TP later, we feel we cannot effectively evaluate this though as total nitrogen measurements were rare in 2011 (Table 2) and sites that had both nitrogen and phosphorus were even rarer. This low median anomaly should be interpreted with this caveat in mind. Taken together we feel our results largely match the findings of Oliver et al. (2017) that there is stasis in lake nutrients and chlorophyll within the LAGOSNE region. Data for all figures are available as a comma-separated values file, </w:t>
       </w:r>
       <w:r>
         <w:rPr>
@@ -1014,11 +1214,11 @@
       <w:pPr>
         <w:pStyle w:val="Heading1"/>
       </w:pPr>
-      <w:bookmarkStart w:id="8" w:name="discussion-and-conclusions"/>
+      <w:bookmarkStart w:id="7" w:name="discussion-and-conclusions"/>
       <w:r>
         <w:t>Discussion and Conclusions</w:t>
       </w:r>
-      <w:bookmarkEnd w:id="8"/>
+      <w:bookmarkEnd w:id="7"/>
     </w:p>
     <w:p>
       <w:pPr>
@@ -1034,7 +1234,15 @@
         <w:t>a</w:t>
       </w:r>
       <w:r>
-        <w:t xml:space="preserve">, occurred over the ~25 years of our study period. Over the same period we also demonstrate long-term warming of Rhode Island lakes and reservoirs. Chlorophyll has increased, on average, 0.12 μg/L per year over the 23 years of our analysis, while temperature has increased 0.044 °C per year over the same period. Trends in nutrients suggested little change. Total nitrogen, total phosphorus, and the nitrogen:phosphorus ratio all showed no evidence of trends. While our analysis is not capable of detecting causation, that both chlorophyll </w:t>
+        <w:t xml:space="preserve">, occurred over the ~25 years of our study period. Over the same </w:t>
+      </w:r>
+      <w:proofErr w:type="gramStart"/>
+      <w:r>
+        <w:t>period</w:t>
+      </w:r>
+      <w:proofErr w:type="gramEnd"/>
+      <w:r>
+        <w:t xml:space="preserve"> we also demonstrate long-term warming of Rhode Island lakes and reservoirs. Chlorophyll has increased, on average, 0.12 μg/L per year over the 23 years of our analysis, while temperature has increased 0.044 °C per year over the same period. Trends in nutrients suggested little change. Total nitrogen, total phosphorus, and the nitrogen:phosphorus ratio all showed no evidence of trends. While our analysis is not capable of detecting causation, that both chlorophyll </w:t>
       </w:r>
       <w:r>
         <w:rPr>
@@ -1043,7 +1251,15 @@
         <w:t>a</w:t>
       </w:r>
       <w:r>
-        <w:t xml:space="preserve"> and temperature is increasing with less obvious trends in nutrients is interesting and warrants further exploration to see if increasing chlorophyll </w:t>
+        <w:t xml:space="preserve"> and temperature is increasing with less obvious trends in nutrients is interesting and warrants further exploration to see if increasing </w:t>
+      </w:r>
+      <w:proofErr w:type="gramStart"/>
+      <w:r>
+        <w:t>chlorophyll</w:t>
+      </w:r>
+      <w:proofErr w:type="gramEnd"/>
+      <w:r>
+        <w:t xml:space="preserve"> </w:t>
       </w:r>
       <w:r>
         <w:rPr>
@@ -1052,7 +1268,15 @@
         <w:t>a</w:t>
       </w:r>
       <w:r>
-        <w:t xml:space="preserve"> can be described by temperature. Also, geographic extent does indeed matter when trying to identify long-term water quality trends. Similar to the results of Oliver et al. (2017) our analysis shows little increasing trend in chlorophyll </w:t>
+        <w:t xml:space="preserve"> can be described by temperature. Also, geographic extent does indeed matter when trying to identify long-term water quality trends. </w:t>
+      </w:r>
+      <w:proofErr w:type="gramStart"/>
+      <w:r>
+        <w:t>Similar to</w:t>
+      </w:r>
+      <w:proofErr w:type="gramEnd"/>
+      <w:r>
+        <w:t xml:space="preserve"> the results of Oliver et al. (2017) our analysis shows little increasing trend in chlorophyll </w:t>
       </w:r>
       <w:r>
         <w:rPr>
@@ -1077,11 +1301,11 @@
       <w:pPr>
         <w:pStyle w:val="Heading2"/>
       </w:pPr>
-      <w:bookmarkStart w:id="9" w:name="trends"/>
+      <w:bookmarkStart w:id="8" w:name="trends"/>
       <w:r>
         <w:t>Trends</w:t>
       </w:r>
-      <w:bookmarkEnd w:id="9"/>
+      <w:bookmarkEnd w:id="8"/>
     </w:p>
     <w:p>
       <w:pPr>
@@ -1097,7 +1321,15 @@
         <w:t>a</w:t>
       </w:r>
       <w:r>
-        <w:t xml:space="preserve"> show increasing trends from 1993 to 2016 in Rhode Island lakes and reservoirs (Table 7). However, 2006 and 2009 stand out as not following this trend for temperature. Average May-October air temperature for 2009 was third lowest on record for the 1993 to 2016 time period and also showed the lowest maximum temperatures (NOAA National Center for Environmental Information 2020). On the other hand, </w:t>
+        <w:t xml:space="preserve"> show increasing trends from 1993 to 2016 in Rhode Island lakes and reservoirs (Table 7). However, 2006 and 2009 stand out as not following this trend for temperature. Average May-October air temperature for 2009 was third lowest on record for the 1993 to 2016 time period </w:t>
+      </w:r>
+      <w:proofErr w:type="gramStart"/>
+      <w:r>
+        <w:t>and also</w:t>
+      </w:r>
+      <w:proofErr w:type="gramEnd"/>
+      <w:r>
+        <w:t xml:space="preserve"> showed the lowest maximum temperatures (NOAA National Center for Environmental Information 2020). On the other hand, </w:t>
       </w:r>
       <w:r>
         <w:lastRenderedPageBreak/>
@@ -1117,7 +1349,23 @@
         <w:pStyle w:val="BodyText"/>
       </w:pPr>
       <w:r>
-        <w:t xml:space="preserve">Stable nutrient regimes may be partly explained by efforts to curb nutrient loadings, for example through voluntary and state wide mandatory bans on phosphates in laundry detergent which were implemented in Rhode Island in 1995 (Rhode Island State Legislature 1995, Litke 1999). However, in many lakes there are still likely sufficient nutrients present to allow for increases in chlorophyll </w:t>
+        <w:t xml:space="preserve">Stable nutrient regimes may be partly explained by efforts to curb nutrient loadings, for example through voluntary and </w:t>
+      </w:r>
+      <w:proofErr w:type="gramStart"/>
+      <w:r>
+        <w:t>state wide</w:t>
+      </w:r>
+      <w:proofErr w:type="gramEnd"/>
+      <w:r>
+        <w:t xml:space="preserve"> mandatory bans on phosphates in laundry detergent which were implemented in Rhode Island in 1995 (Rhode Island State Legislature 1995, Litke 1999). However, in many lakes there are still likely </w:t>
+      </w:r>
+      <w:proofErr w:type="gramStart"/>
+      <w:r>
+        <w:t>sufficient</w:t>
+      </w:r>
+      <w:proofErr w:type="gramEnd"/>
+      <w:r>
+        <w:t xml:space="preserve"> nutrients present to allow for increases in chlorophyll </w:t>
       </w:r>
       <w:r>
         <w:rPr>
@@ -1135,7 +1383,15 @@
         <w:t>a</w:t>
       </w:r>
       <w:r>
-        <w:t xml:space="preserve"> and algal biomass is driven by processes operating at different scales. For instance, nutrient management is largely a local to watershed scale effort, but may also be regional as atmospheric nitrogen deposition can be a significant source of nitrogen (Boyer et al. 2002). Similarly, warming lakes are driven by broader climate patterns, yet waterbody-specific factors such as the percent of a catchment that is impervious surface and lake morphology can also impact temperature (Nelson and Palmer 2007). In short, differences in regional and state level trends are driven by complex and multi-scale processes.</w:t>
+        <w:t xml:space="preserve"> and algal biomass is driven by processes operating at different scales. For instance, nutrient management is largely a local to watershed scale </w:t>
+      </w:r>
+      <w:proofErr w:type="gramStart"/>
+      <w:r>
+        <w:t>effort, but</w:t>
+      </w:r>
+      <w:proofErr w:type="gramEnd"/>
+      <w:r>
+        <w:t xml:space="preserve"> may also be regional as atmospheric nitrogen deposition can be a significant source of nitrogen (Boyer et al. 2002). Similarly, warming lakes are driven by broader climate patterns, yet waterbody-specific factors such as the percent of a catchment that is impervious surface and lake morphology can also impact temperature (Nelson and Palmer 2007). In short, differences in regional and state level trends are driven by complex and multi-scale processes.</w:t>
       </w:r>
     </w:p>
     <w:p>
@@ -1156,18 +1412,34 @@
         <w:t>a</w:t>
       </w:r>
       <w:r>
-        <w:t xml:space="preserve"> changes in that lake. For instance, are oligotrophic lakes showing different trends than eutrophic lakes or are all lakes showing similar trends regardless of current trophic status? A full analysis and interpretation of trends by trophic state is beyond the scope of this study. However, we conducted a quick, preliminary analysis of chlorophyll trends in Rhode Island for oligotrophic and hypereutrophic lakes which showed increasing chlorophyll trends for both trophic states but the yearly increase was much greater in the hypereutrophic lakes. This suggests that a full analysis of how lakes in different trophic states are changing over time is warranted. Lastly, there are other drivers of these trends that could be analyzed including, changes in rainfall, extreme weather events, other climate mediated factors, or analyses at different spatial scales. The analysis we report in this paper focuses on long term trends at broader scales. It would be possible to use a similar approach to look at trends of individual lakes which could be a first step in trying to identify drivers of increasing chlorophyll. These questions are beyond the scope of this study, but all warrant further investigation.</w:t>
+        <w:t xml:space="preserve"> </w:t>
+      </w:r>
+      <w:proofErr w:type="gramStart"/>
+      <w:r>
+        <w:t>changes</w:t>
+      </w:r>
+      <w:proofErr w:type="gramEnd"/>
+      <w:r>
+        <w:t xml:space="preserve"> in that lake. For instance, are oligotrophic lakes showing different trends than eutrophic lakes or are all lakes showing similar trends regardless of current trophic status? A full analysis and interpretation of trends by trophic state is beyond the scope of this study. However, we conducted a quick, preliminary analysis of chlorophyll trends in Rhode Island for oligotrophic and hypereutrophic lakes which showed increasing chlorophyll trends for both trophic </w:t>
+      </w:r>
+      <w:proofErr w:type="gramStart"/>
+      <w:r>
+        <w:t>states</w:t>
+      </w:r>
+      <w:proofErr w:type="gramEnd"/>
+      <w:r>
+        <w:t xml:space="preserve"> but the yearly increase was much greater in the hypereutrophic lakes. This suggests that a full analysis of how lakes in different trophic states are changing over time is warranted. Lastly, there are other drivers of these trends that could be analyzed including, changes in rainfall, extreme weather events, other climate mediated factors, or analyses at different spatial scales. The analysis we report in this paper focuses on long term trends at broader scales. It would be possible to use a similar approach to look at trends of individual lakes which could be a first step in trying to identify drivers of increasing chlorophyll. These questions are beyond the scope of this study, but all warrant further investigation.</w:t>
       </w:r>
     </w:p>
     <w:p>
       <w:pPr>
         <w:pStyle w:val="Heading2"/>
       </w:pPr>
-      <w:bookmarkStart w:id="10" w:name="broader-implications"/>
+      <w:bookmarkStart w:id="9" w:name="broader-implications"/>
       <w:r>
         <w:t>Broader implications</w:t>
       </w:r>
-      <w:bookmarkEnd w:id="10"/>
+      <w:bookmarkEnd w:id="9"/>
     </w:p>
     <w:p>
       <w:pPr>
@@ -1178,7 +1450,15 @@
       </w:r>
       <w:r>
         <w:lastRenderedPageBreak/>
-        <w:t>term water quality trends at multiple spatial scales. Specifically for this study, the results provide feedback to long time volunteer monitors about the trends in long-term, volunteer collected data. This type of feedback is important in maintaining involvement as it has been shown in other areas that contributing to science and management is one of the expectations for some citizen science volunteers and can help maintain longer-term involvement (Gouveia et al. 2004, Bonney et al. 2009, Ganzevoort et al. 2017). If long-term involvement was not common, then consistent long-term data may be more difficult to obtain and understanding of long-term trends would be made more difficult.</w:t>
+        <w:t xml:space="preserve">term water quality trends at multiple spatial scales. </w:t>
+      </w:r>
+      <w:proofErr w:type="gramStart"/>
+      <w:r>
+        <w:t>Specifically</w:t>
+      </w:r>
+      <w:proofErr w:type="gramEnd"/>
+      <w:r>
+        <w:t xml:space="preserve"> for this study, the results provide feedback to long time volunteer monitors about the trends in long-term, volunteer collected data. This type of feedback is important in maintaining involvement as it has been shown in other areas that contributing to science and management is one of the expectations for some citizen science volunteers and can help maintain longer-term involvement (Gouveia et al. 2004, Bonney et al. 2009, Ganzevoort et al. 2017). If long-term involvement was not common, then consistent long-term data may be more difficult to obtain and understanding of long-term trends would be made more difficult.</w:t>
       </w:r>
     </w:p>
     <w:p>
@@ -1204,7 +1484,15 @@
         <w:t>a</w:t>
       </w:r>
       <w:r>
-        <w:t xml:space="preserve"> levels as chlorophyll </w:t>
+        <w:t xml:space="preserve"> </w:t>
+      </w:r>
+      <w:proofErr w:type="gramStart"/>
+      <w:r>
+        <w:t>levels</w:t>
+      </w:r>
+      <w:proofErr w:type="gramEnd"/>
+      <w:r>
+        <w:t xml:space="preserve"> as chlorophyll </w:t>
       </w:r>
       <w:r>
         <w:rPr>
@@ -1232,18 +1520,36 @@
       <w:pPr>
         <w:pStyle w:val="Heading2"/>
       </w:pPr>
-      <w:bookmarkStart w:id="11" w:name="data-analysis-approach"/>
+      <w:bookmarkStart w:id="10" w:name="data-analysis-approach"/>
       <w:r>
         <w:t>Data analysis approach</w:t>
       </w:r>
-      <w:bookmarkEnd w:id="11"/>
+      <w:bookmarkEnd w:id="10"/>
     </w:p>
     <w:p>
       <w:pPr>
         <w:pStyle w:val="FirstParagraph"/>
       </w:pPr>
       <w:r>
-        <w:t xml:space="preserve">The analysis approach we used here, site-specific anomalies, is not a novel method and does have a long history in the analysis of trends in climate (Jones and Hulme 1996, Jones et al. 1999, Hansen et al. 2006, 2010). However, using it to examine water quality trends is a new application of the technique, as we could find little evidence of using it specifically for water quality trends. We built on these methods and adapted them for use with long-term water quality trends. While other methods are valid and robust (e.g., Oliver et al. 2017), we chose median site-specific anomalies as they can provide readily interpretable results, especially for communicating to general audiences. For instance, reporting the changes in anomalies allows us to look at changes in the original units. With our analysis, the slope of the regression line for temperature suggests an average yearly increase of 0.044 °C and the slope of the regression line for chlorophyll </w:t>
+        <w:t xml:space="preserve">The analysis approach we used here, site-specific anomalies, is not a novel method and does have a long history in the analysis of trends in climate (Jones and Hulme 1996, Jones et al. 1999, Hansen et al. 2006, 2010). </w:t>
+      </w:r>
+      <w:r>
+        <w:t>However, using it to examine water quality trends is a little-used application of the technique, as we only found a single study using anomalies in lakes and that study's focus was only on lake temperature</w:t>
+      </w:r>
+      <w:r>
+        <w:t xml:space="preserve"> </w:t>
+      </w:r>
+      <w:r>
+        <w:t>(O’Reilly et al. 2015)</w:t>
+      </w:r>
+      <w:r>
+        <w:t>. There is little evidence of using anomalies more broadly with water quality trends</w:t>
+      </w:r>
+      <w:r>
+        <w:t xml:space="preserve">.  Thus, we </w:t>
+      </w:r>
+      <w:r>
+        <w:t xml:space="preserve">built on these methods and adapted them for use with long-term water quality trends. While other methods are valid and robust (e.g., Oliver et al. 2017), we chose median site-specific anomalies as they can provide readily interpretable results, especially for communicating to general audiences. For instance, reporting the changes in anomalies allows us to look at changes in the original units. With our analysis, the slope of the regression line for temperature suggests an average yearly increase of 0.044 °C and the slope of the regression line for chlorophyll </w:t>
       </w:r>
       <w:r>
         <w:rPr>
@@ -1252,7 +1558,15 @@
         <w:t>a</w:t>
       </w:r>
       <w:r>
-        <w:t xml:space="preserve"> shows an average yearly increase of 0.12 µg/l.</w:t>
+        <w:t xml:space="preserve"> </w:t>
+      </w:r>
+      <w:proofErr w:type="gramStart"/>
+      <w:r>
+        <w:t>shows</w:t>
+      </w:r>
+      <w:proofErr w:type="gramEnd"/>
+      <w:r>
+        <w:t xml:space="preserve"> an average yearly increase of 0.12 µg/l.</w:t>
       </w:r>
     </w:p>
     <w:p>
@@ -1260,11 +1574,27 @@
         <w:pStyle w:val="BodyText"/>
       </w:pPr>
       <w:r>
-        <w:t xml:space="preserve">The site-specific anomalies are also robust to variations in sampling effort and in the timing of inclusion of given sampling locations. For instance, if a site included early in a time period had low values and a site included late in the time period had high values, then analyzing the measured values over this time period would show an increase whether or not one existed. Using the site-specific anomalies rescales the values and allows the real trend to be seen. We illustrate this with simulated, random data (e.g. no site-specific trend) (Figure 8), and apply the site-specific analysis to those simulated data (Figure 9). The average of the yearly measured values </w:t>
+        <w:t xml:space="preserve">The site-specific anomalies are also robust to variations in sampling effort and in the timing of inclusion of given sampling locations. For instance, if a site included early in a time period had low values and a site included late in the time period had high values, then analyzing the measured values over this time period would show an increase </w:t>
+      </w:r>
+      <w:proofErr w:type="gramStart"/>
+      <w:r>
+        <w:t>whether or not</w:t>
+      </w:r>
+      <w:proofErr w:type="gramEnd"/>
+      <w:r>
+        <w:t xml:space="preserve"> one existed. Using the site-specific anomalies rescales the values and allows the real trend to be seen. We illustrate </w:t>
       </w:r>
       <w:r>
         <w:lastRenderedPageBreak/>
-        <w:t>shows a trend (slope = 0.4 and p-value = 0.0000003), whereas the site-specific anomalies correctly showed no trend (slope = -0.029 and p-value = 0.49, Figure 9).</w:t>
+        <w:t>this with simulated, random data (e.g. no site-specific trend) (Figure 8</w:t>
+      </w:r>
+      <w:proofErr w:type="gramStart"/>
+      <w:r>
+        <w:t>), and</w:t>
+      </w:r>
+      <w:proofErr w:type="gramEnd"/>
+      <w:r>
+        <w:t xml:space="preserve"> apply the site-specific analysis to those simulated data (Figure 9). The average of the yearly measured values shows a trend (slope = 0.4 and p-value = 0.0000003), whereas the site-specific anomalies correctly showed no trend (slope = -0.029 and p-value = 0.49, Figure 9).</w:t>
       </w:r>
     </w:p>
     <w:p>
@@ -1279,231 +1609,255 @@
       <w:pPr>
         <w:pStyle w:val="Heading1"/>
       </w:pPr>
-      <w:bookmarkStart w:id="12" w:name="acknowledgments"/>
+      <w:bookmarkStart w:id="11" w:name="acknowledgments"/>
       <w:r>
         <w:t>Acknowledgments</w:t>
       </w:r>
+      <w:bookmarkEnd w:id="11"/>
+    </w:p>
+    <w:p>
+      <w:pPr>
+        <w:pStyle w:val="FirstParagraph"/>
+      </w:pPr>
+      <w:r>
+        <w:t xml:space="preserve">We would like to thank Anne Kuhn (US EPA, Atlantic Coastal Environmental Sciences Division), Nate Merrill (US EPA, Atlantic Coastal Environmental Sciences Division), Jim Hagy (US EPA, Gulf Ecosystem Measurement and Modeling Division), Joe LiVolsi (US EPA, Atlantic Coastal Environmental Sciences Division), Tim Gleason (US EPA, Atlantic Coastal Environmental Sciences Division), and Wayne Munns (US EPA, Atlantic Coastal Environmental Sciences Division) for constructive reviews of this paper. The URIWW program has received generous support from many different </w:t>
+      </w:r>
+      <w:proofErr w:type="gramStart"/>
+      <w:r>
+        <w:t>organization</w:t>
+      </w:r>
+      <w:proofErr w:type="gramEnd"/>
+      <w:r>
+        <w:t xml:space="preserve"> over its 25+ year history and we are grateful for this support. </w:t>
+      </w:r>
+      <w:proofErr w:type="gramStart"/>
+      <w:r>
+        <w:t>In particular, RI DEM</w:t>
+      </w:r>
+      <w:proofErr w:type="gramEnd"/>
+      <w:r>
+        <w:t xml:space="preserve"> and URI’s Cooperative Extension have provided sustained support for the program and deserve special mention. In part, this work was supported by the USDA National Institute of Food and Agriculture, McIntire Stennis project accession no. RI0020-MS984. The views expressed in this article are those of the authors and do not necessarily represent the views or policies of the U.S. Environmental Protection Agency. Any </w:t>
+      </w:r>
+      <w:r>
+        <w:lastRenderedPageBreak/>
+        <w:t>mention of trade names, products, or services does not imply an endorsement by the U.S. Government or the U.S. Environmental Protection Agency. The EPA does not endorse any commercial products, services, or enterprises. This contribution is identified by the tracking number ORD-032695 of the Atlantic Coastal Environmental Sciences Division, Office of Research and Development, Center for Environmental Measurement and Modeling, US Environmental Protection Agency.</w:t>
+      </w:r>
+    </w:p>
+    <w:p>
+      <w:pPr>
+        <w:pStyle w:val="Heading1"/>
+      </w:pPr>
+      <w:bookmarkStart w:id="12" w:name="bibliography"/>
+      <w:r>
+        <w:t>Bibliography</w:t>
+      </w:r>
       <w:bookmarkEnd w:id="12"/>
     </w:p>
     <w:p>
       <w:pPr>
-        <w:pStyle w:val="FirstParagraph"/>
-      </w:pPr>
-      <w:r>
-        <w:t xml:space="preserve">We would like to thank Anne Kuhn (US EPA, Atlantic Coastal Environmental Sciences Division), Nate Merrill (US EPA, Atlantic Coastal Environmental Sciences Division), Jim Hagy (US EPA, Gulf Ecosystem Measurement and Modeling Division), Joe LiVolsi (US EPA, Atlantic Coastal Environmental Sciences Division), Tim Gleason (US EPA, Atlantic Coastal Environmental Sciences Division), and Wayne Munns (US EPA, Atlantic Coastal Environmental Sciences Division) for constructive reviews of this paper. The URIWW program has received generous support from many different organization over its 25+ year history and we are grateful for this support. In particular, RI DEM and URI’s Cooperative Extension have provided sustained support for the program and deserve special mention. In part, this work was supported by the USDA National Institute of Food and Agriculture, McIntire Stennis project accession no. RI0020-MS984. The views expressed in this article are those of the authors and do not necessarily represent the views or policies of the U.S. Environmental Protection Agency. Any mention of trade names, products, or services does not imply an endorsement by the U.S. Government or the U.S. Environmental Protection Agency. The EPA does not endorse any </w:t>
-      </w:r>
+        <w:pStyle w:val="Bibliography"/>
+      </w:pPr>
+      <w:bookmarkStart w:id="13" w:name="ref-bonney2009citizen"/>
+      <w:bookmarkStart w:id="14" w:name="refs"/>
+      <w:r>
+        <w:t>Bonney, R., C. B. Cooper, J. Dickinson, S. Kelling, T. Phillips, K. V. Rosenberg, and J. Shirk. 2009. Citizen science: A developing tool for expanding science knowledge and scientific literacy. BioScience 59:977–984.</w:t>
+      </w:r>
+    </w:p>
+    <w:p>
+      <w:pPr>
+        <w:pStyle w:val="Bibliography"/>
+      </w:pPr>
+      <w:bookmarkStart w:id="15" w:name="ref-boyer2002anthropogenic"/>
+      <w:bookmarkEnd w:id="13"/>
+      <w:r>
+        <w:t>Boyer, E. W., C. L. Goodale, N. A. Jaworski, and R. W. Howarth. 2002. Anthropogenic nitrogen sources and relationships to riverine nitrogen export in the northeastern usa. Biogeochemistry 57:137–169.</w:t>
+      </w:r>
+    </w:p>
+    <w:p>
+      <w:pPr>
+        <w:pStyle w:val="Bibliography"/>
+      </w:pPr>
+      <w:bookmarkStart w:id="16" w:name="ref-brooks2016harmful"/>
+      <w:bookmarkEnd w:id="15"/>
+      <w:r>
+        <w:t>Brooks, B. W., J. M. Lazorchak, M. D. Howard, M.-V. V. Johnson, S. L. Morton, D. A. Perkins, E. D. Reavie, G. I. Scott, S. A. Smith, and J. A. Steevens. 2016. Are harmful algal blooms becoming the greatest inland water quality threat to public health and aquatic ecosystems? Environmental Toxicology and Chemistry 35:6–13.</w:t>
+      </w:r>
+    </w:p>
+    <w:p>
+      <w:pPr>
+        <w:pStyle w:val="Bibliography"/>
+      </w:pPr>
+      <w:bookmarkStart w:id="17" w:name="ref-carpenter1998nonpoint"/>
+      <w:bookmarkEnd w:id="16"/>
+      <w:r>
+        <w:t>Carpenter, S. R., N. F. Caraco, D. L. Correll, R. W. Howarth, A. N. Sharpley, and V. H. Smith. 1998. Nonpoint pollution of surface waters with phosphorus and nitrogen. Ecological Applications 8:559–568.</w:t>
+      </w:r>
+    </w:p>
+    <w:p>
+      <w:pPr>
+        <w:pStyle w:val="Bibliography"/>
+      </w:pPr>
+      <w:bookmarkStart w:id="18" w:name="ref-cheruvelil2013multi"/>
+      <w:bookmarkEnd w:id="17"/>
+      <w:r>
+        <w:t>Cheruvelil, K., P. Soranno, K. Webster, and M. Bremigan. 2013. Multi-scaled drivers of ecosystem state: Quantifying the importance of the regional spatial scale. Ecological Applications 23:1603–1618.</w:t>
+      </w:r>
+    </w:p>
+    <w:p>
+      <w:pPr>
+        <w:pStyle w:val="Bibliography"/>
+      </w:pPr>
+      <w:bookmarkStart w:id="19" w:name="ref-collins2017lake"/>
+      <w:bookmarkEnd w:id="18"/>
+      <w:r>
+        <w:t>Collins, S. M., S. K. Oliver, J.-F. Lapierre, E. H. Stanley, J. R. Jones, T. Wagner, and P. A. Soranno. 2017. Lake nutrient stoichiometry is less predictable than nutrient concentrations at regional and sub-continental scales. Ecological applications 27:1529–1540.</w:t>
+      </w:r>
+    </w:p>
+    <w:p>
+      <w:pPr>
+        <w:pStyle w:val="Bibliography"/>
+      </w:pPr>
+      <w:bookmarkStart w:id="20" w:name="ref-dickinson2012current"/>
+      <w:bookmarkEnd w:id="19"/>
+      <w:r>
+        <w:t>Dickinson, J. L., J. Shirk, D. Bonter, R. Bonney, R. L. Crain, J. Martin, T. Phillips, and K. Purcell. 2012. The current state of citizen science as a tool for ecological research and public engagement. Frontiers in Ecology and the Environment 10:291–297.</w:t>
+      </w:r>
+    </w:p>
+    <w:p>
+      <w:pPr>
+        <w:pStyle w:val="Bibliography"/>
+      </w:pPr>
+      <w:bookmarkStart w:id="21" w:name="ref-dodds2008eutrophication"/>
+      <w:bookmarkEnd w:id="20"/>
+      <w:r>
+        <w:t>Dodds, W. K., W. W. Bouska, J. L. Eitzmann, T. J. Pilger, K. L. Pitts, A. J. Riley, J. T. Schloesser, and D. J. Thornbrugh. 2009. Eutrophication of u.s. Freshwaters: Analysis of potential economic damages. Environmental Science &amp; Technology 43:12–19.</w:t>
+      </w:r>
+    </w:p>
+    <w:p>
+      <w:pPr>
+        <w:pStyle w:val="Bibliography"/>
+      </w:pPr>
+      <w:bookmarkStart w:id="22" w:name="ref-downing1992nitrogen"/>
+      <w:bookmarkEnd w:id="21"/>
       <w:r>
         <w:lastRenderedPageBreak/>
-        <w:t>commercial products, services, or enterprises. This contribution is identified by the tracking number ORD-032695 of the Atlantic Coastal Environmental Sciences Division, Office of Research and Development, Center for Environmental Measurement and Modeling, US Environmental Protection Agency.</w:t>
-      </w:r>
-    </w:p>
-    <w:p>
-      <w:pPr>
-        <w:pStyle w:val="Heading1"/>
-      </w:pPr>
-      <w:bookmarkStart w:id="13" w:name="bibliography"/>
-      <w:r>
-        <w:t>Bibliography</w:t>
-      </w:r>
-      <w:bookmarkEnd w:id="13"/>
+        <w:t>Downing, J. A., and E. McCauley. 1992. The nitrogen: Phosphorus relationship in lakes. Limnology and Oceanography 37:936–945.</w:t>
+      </w:r>
     </w:p>
     <w:p>
       <w:pPr>
         <w:pStyle w:val="Bibliography"/>
       </w:pPr>
-      <w:bookmarkStart w:id="14" w:name="ref-bonney2009citizen"/>
-      <w:bookmarkStart w:id="15" w:name="refs"/>
-      <w:r>
-        <w:t>Bonney, R., C. B. Cooper, J. Dickinson, S. Kelling, T. Phillips, K. V. Rosenberg, and J. Shirk. 2009. Citizen science: A developing tool for expanding science knowledge and scientific literacy. BioScience 59:977–984.</w:t>
+      <w:bookmarkStart w:id="23" w:name="ref-filippelli2008global"/>
+      <w:bookmarkEnd w:id="22"/>
+      <w:r>
+        <w:t>Filippelli, G. M. 2008. The global phosphorus cycle: Past, present, and future. Elements 4:89–95.</w:t>
       </w:r>
     </w:p>
     <w:p>
       <w:pPr>
         <w:pStyle w:val="Bibliography"/>
       </w:pPr>
-      <w:bookmarkStart w:id="16" w:name="ref-boyer2002anthropogenic"/>
-      <w:bookmarkEnd w:id="14"/>
-      <w:r>
-        <w:t>Boyer, E. W., C. L. Goodale, N. A. Jaworski, and R. W. Howarth. 2002. Anthropogenic nitrogen sources and relationships to riverine nitrogen export in the northeastern usa. Biogeochemistry 57:137–169.</w:t>
+      <w:bookmarkStart w:id="24" w:name="ref-filstrup2018evidence"/>
+      <w:bookmarkEnd w:id="23"/>
+      <w:r>
+        <w:t xml:space="preserve">Filstrup, C. T., T. Wagner, S. K. Oliver, C. A. Stow, K. E. Webster, E. H. Stanley, and J. A. Downing. 2018. Evidence for regional nitrogen stress on chlorophyll a in lakes across large landscape and climate gradients. Limnology and Oceanography </w:t>
+      </w:r>
+      <w:proofErr w:type="gramStart"/>
+      <w:r>
+        <w:t>63:S</w:t>
+      </w:r>
+      <w:proofErr w:type="gramEnd"/>
+      <w:r>
+        <w:t>324–S339.</w:t>
       </w:r>
     </w:p>
     <w:p>
       <w:pPr>
         <w:pStyle w:val="Bibliography"/>
       </w:pPr>
-      <w:bookmarkStart w:id="17" w:name="ref-brooks2016harmful"/>
-      <w:bookmarkEnd w:id="16"/>
-      <w:r>
-        <w:t>Brooks, B. W., J. M. Lazorchak, M. D. Howard, M.-V. V. Johnson, S. L. Morton, D. A. Perkins, E. D. Reavie, G. I. Scott, S. A. Smith, and J. A. Steevens. 2016. Are harmful algal blooms becoming the greatest inland water quality threat to public health and aquatic ecosystems? Environmental Toxicology and Chemistry 35:6–13.</w:t>
+      <w:bookmarkStart w:id="25" w:name="ref-filstrup2014regional"/>
+      <w:bookmarkEnd w:id="24"/>
+      <w:r>
+        <w:t>Filstrup, C. T., T. Wagner, P. A. Soranno, E. H. Stanley, C. A. Stow, K. E. Webster, and J. A. Downing. 2014. Regional variability among nonlinear chlorophyll—phosphorus relationships in lakes. Limnology and Oceanography 59:1691–1703.</w:t>
       </w:r>
     </w:p>
     <w:p>
       <w:pPr>
         <w:pStyle w:val="Bibliography"/>
       </w:pPr>
-      <w:bookmarkStart w:id="18" w:name="ref-carpenter1998nonpoint"/>
-      <w:bookmarkEnd w:id="17"/>
-      <w:r>
-        <w:t>Carpenter, S. R., N. F. Caraco, D. L. Correll, R. W. Howarth, A. N. Sharpley, and V. H. Smith. 1998. Nonpoint pollution of surface waters with phosphorus and nitrogen. Ecological Applications 8:559–568.</w:t>
+      <w:bookmarkStart w:id="26" w:name="ref-finlay2013human"/>
+      <w:bookmarkEnd w:id="25"/>
+      <w:r>
+        <w:t>Finlay, J. C., G. E. Small, and R. W. Sterner. 2013. Human influences on nitrogen removal in lakes. Science 342:247–250.</w:t>
       </w:r>
     </w:p>
     <w:p>
       <w:pPr>
         <w:pStyle w:val="Bibliography"/>
       </w:pPr>
-      <w:bookmarkStart w:id="19" w:name="ref-cheruvelil2013multi"/>
-      <w:bookmarkEnd w:id="18"/>
-      <w:r>
-        <w:t>Cheruvelil, K., P. Soranno, K. Webster, and M. Bremigan. 2013. Multi-scaled drivers of ecosystem state: Quantifying the importance of the regional spatial scale. Ecological Applications 23:1603–1618.</w:t>
+      <w:bookmarkStart w:id="27" w:name="ref-ganzevoort2017sharing"/>
+      <w:bookmarkEnd w:id="26"/>
+      <w:r>
+        <w:t>Ganzevoort, W., R. J. van den Born, W. Halffman, and S. Turnhout. 2017. Sharing biodiversity data: Citizen scientists’ concerns and motivations. Biodiversity and Conservation 26:2821–2837.</w:t>
       </w:r>
     </w:p>
     <w:p>
       <w:pPr>
         <w:pStyle w:val="Bibliography"/>
       </w:pPr>
-      <w:bookmarkStart w:id="20" w:name="ref-collins2017lake"/>
-      <w:bookmarkEnd w:id="19"/>
-      <w:r>
-        <w:t>Collins, S. M., S. K. Oliver, J.-F. Lapierre, E. H. Stanley, J. R. Jones, T. Wagner, and P. A. Soranno. 2017. Lake nutrient stoichiometry is less predictable than nutrient concentrations at regional and sub-continental scales. Ecological applications 27:1529–1540.</w:t>
+      <w:bookmarkStart w:id="28" w:name="ref-gouveia2004promoting"/>
+      <w:bookmarkEnd w:id="27"/>
+      <w:r>
+        <w:t>Gouveia, C., A. Fonseca, A. Câmara, and F. Ferreira. 2004. Promoting the use of environmental data collected by concerned citizens through information and communication technologies. Journal of environmental management 71:135–154.</w:t>
       </w:r>
     </w:p>
     <w:p>
       <w:pPr>
         <w:pStyle w:val="Bibliography"/>
       </w:pPr>
-      <w:bookmarkStart w:id="21" w:name="ref-dickinson2012current"/>
-      <w:bookmarkEnd w:id="20"/>
-      <w:r>
-        <w:t>Dickinson, J. L., J. Shirk, D. Bonter, R. Bonney, R. L. Crain, J. Martin, T. Phillips, and K. Purcell. 2012. The current state of citizen science as a tool for ecological research and public engagement. Frontiers in Ecology and the Environment 10:291–297.</w:t>
+      <w:bookmarkStart w:id="29" w:name="ref-hansen2010global"/>
+      <w:bookmarkEnd w:id="28"/>
+      <w:r>
+        <w:t>Hansen, J., R. Ruedy, M. Sato, and K. Lo. 2010. Global surface temperature change. Reviews of Geophysics 48.</w:t>
       </w:r>
     </w:p>
     <w:p>
       <w:pPr>
         <w:pStyle w:val="Bibliography"/>
       </w:pPr>
-      <w:bookmarkStart w:id="22" w:name="ref-dodds2008eutrophication"/>
-      <w:bookmarkEnd w:id="21"/>
-      <w:r>
-        <w:t>Dodds, W. K., W. W. Bouska, J. L. Eitzmann, T. J. Pilger, K. L. Pitts, A. J. Riley, J. T. Schloesser, and D. J. Thornbrugh. 2009. Eutrophication of u.s. Freshwaters: Analysis of potential economic damages. Environmental Science &amp; Technology 43:12–19.</w:t>
+      <w:bookmarkStart w:id="30" w:name="ref-hansen2006global"/>
+      <w:bookmarkEnd w:id="29"/>
+      <w:r>
+        <w:t>Hansen, J., M. Sato, R. Ruedy, K. Lo, D. W. Lea, and M. Medina-Elizade. 2006. Global temperature change. Proceedings of the National Academy of Sciences 103:14288–14293.</w:t>
       </w:r>
     </w:p>
     <w:p>
       <w:pPr>
         <w:pStyle w:val="Bibliography"/>
       </w:pPr>
-      <w:bookmarkStart w:id="23" w:name="ref-downing1992nitrogen"/>
-      <w:bookmarkEnd w:id="22"/>
-      <w:r>
-        <w:t>Downing, J. A., and E. McCauley. 1992. The nitrogen: Phosphorus relationship in lakes. Limnology and Oceanography 37:936–945.</w:t>
+      <w:bookmarkStart w:id="31" w:name="ref-helsel2002statistical"/>
+      <w:bookmarkEnd w:id="30"/>
+      <w:r>
+        <w:t>Helsel, D., and R. Hirsch. 2002. Statistical methods in water resources. Techniques of Water-Resources Investigations Book 4:395.</w:t>
       </w:r>
     </w:p>
     <w:p>
       <w:pPr>
         <w:pStyle w:val="Bibliography"/>
       </w:pPr>
-      <w:bookmarkStart w:id="24" w:name="ref-filippelli2008global"/>
-      <w:bookmarkEnd w:id="23"/>
-      <w:r>
-        <w:lastRenderedPageBreak/>
-        <w:t>Filippelli, G. M. 2008. The global phosphorus cycle: Past, present, and future. Elements 4:89–95.</w:t>
+      <w:bookmarkStart w:id="32" w:name="ref-herlihy2013using"/>
+      <w:bookmarkEnd w:id="31"/>
+      <w:r>
+        <w:t>Herlihy, A. T., N. C. Kamman, J. C. Sifneos, D. Charles, M. D. Enache, and R. J. Stevenson. 2013. Using multiple approaches to develop nutrient criteria for lakes in the conterminous USA. Freshwater Science 32:367–384.</w:t>
       </w:r>
     </w:p>
     <w:p>
       <w:pPr>
         <w:pStyle w:val="Bibliography"/>
       </w:pPr>
-      <w:bookmarkStart w:id="25" w:name="ref-filstrup2018evidence"/>
-      <w:bookmarkEnd w:id="24"/>
-      <w:r>
-        <w:t>Filstrup, C. T., T. Wagner, S. K. Oliver, C. A. Stow, K. E. Webster, E. H. Stanley, and J. A. Downing. 2018. Evidence for regional nitrogen stress on chlorophyll a in lakes across large landscape and climate gradients. Limnology and Oceanography 63:S324–S339.</w:t>
-      </w:r>
-    </w:p>
-    <w:p>
-      <w:pPr>
-        <w:pStyle w:val="Bibliography"/>
-      </w:pPr>
-      <w:bookmarkStart w:id="26" w:name="ref-filstrup2014regional"/>
-      <w:bookmarkEnd w:id="25"/>
-      <w:r>
-        <w:t>Filstrup, C. T., T. Wagner, P. A. Soranno, E. H. Stanley, C. A. Stow, K. E. Webster, and J. A. Downing. 2014. Regional variability among nonlinear chlorophyll—phosphorus relationships in lakes. Limnology and Oceanography 59:1691–1703.</w:t>
-      </w:r>
-    </w:p>
-    <w:p>
-      <w:pPr>
-        <w:pStyle w:val="Bibliography"/>
-      </w:pPr>
-      <w:bookmarkStart w:id="27" w:name="ref-finlay2013human"/>
-      <w:bookmarkEnd w:id="26"/>
-      <w:r>
-        <w:t>Finlay, J. C., G. E. Small, and R. W. Sterner. 2013. Human influences on nitrogen removal in lakes. Science 342:247–250.</w:t>
-      </w:r>
-    </w:p>
-    <w:p>
-      <w:pPr>
-        <w:pStyle w:val="Bibliography"/>
-      </w:pPr>
-      <w:bookmarkStart w:id="28" w:name="ref-ganzevoort2017sharing"/>
-      <w:bookmarkEnd w:id="27"/>
-      <w:r>
-        <w:t>Ganzevoort, W., R. J. van den Born, W. Halffman, and S. Turnhout. 2017. Sharing biodiversity data: Citizen scientists’ concerns and motivations. Biodiversity and Conservation 26:2821–2837.</w:t>
-      </w:r>
-    </w:p>
-    <w:p>
-      <w:pPr>
-        <w:pStyle w:val="Bibliography"/>
-      </w:pPr>
-      <w:bookmarkStart w:id="29" w:name="ref-gouveia2004promoting"/>
-      <w:bookmarkEnd w:id="28"/>
-      <w:r>
-        <w:t>Gouveia, C., A. Fonseca, A. Câmara, and F. Ferreira. 2004. Promoting the use of environmental data collected by concerned citizens through information and communication technologies. Journal of environmental management 71:135–154.</w:t>
-      </w:r>
-    </w:p>
-    <w:p>
-      <w:pPr>
-        <w:pStyle w:val="Bibliography"/>
-      </w:pPr>
-      <w:bookmarkStart w:id="30" w:name="ref-hansen2010global"/>
-      <w:bookmarkEnd w:id="29"/>
-      <w:r>
-        <w:t>Hansen, J., R. Ruedy, M. Sato, and K. Lo. 2010. Global surface temperature change. Reviews of Geophysics 48.</w:t>
-      </w:r>
-    </w:p>
-    <w:p>
-      <w:pPr>
-        <w:pStyle w:val="Bibliography"/>
-      </w:pPr>
-      <w:bookmarkStart w:id="31" w:name="ref-hansen2006global"/>
-      <w:bookmarkEnd w:id="30"/>
-      <w:r>
-        <w:t>Hansen, J., M. Sato, R. Ruedy, K. Lo, D. W. Lea, and M. Medina-Elizade. 2006. Global temperature change. Proceedings of the National Academy of Sciences 103:14288–14293.</w:t>
-      </w:r>
-    </w:p>
-    <w:p>
-      <w:pPr>
-        <w:pStyle w:val="Bibliography"/>
-      </w:pPr>
-      <w:bookmarkStart w:id="32" w:name="ref-helsel2002statistical"/>
-      <w:bookmarkEnd w:id="31"/>
-      <w:r>
-        <w:t>Helsel, D., and R. Hirsch. 2002. Statistical methods in water resources. Techniques of Water-Resources Investigations Book 4:395.</w:t>
-      </w:r>
-    </w:p>
-    <w:p>
-      <w:pPr>
-        <w:pStyle w:val="Bibliography"/>
-      </w:pPr>
-      <w:bookmarkStart w:id="33" w:name="ref-herlihy2013using"/>
+      <w:bookmarkStart w:id="33" w:name="ref-zenodo_citation"/>
       <w:bookmarkEnd w:id="32"/>
-      <w:r>
-        <w:t>Herlihy, A. T., N. C. Kamman, J. C. Sifneos, D. Charles, M. D. Enache, and R. J. Stevenson. 2013. Using multiple approaches to develop nutrient criteria for lakes in the conterminous USA. Freshwater Science 32:367–384.</w:t>
-      </w:r>
-    </w:p>
-    <w:p>
-      <w:pPr>
-        <w:pStyle w:val="Bibliography"/>
-      </w:pPr>
-      <w:bookmarkStart w:id="34" w:name="ref-zenodo_citation"/>
-      <w:bookmarkEnd w:id="33"/>
       <w:r>
         <w:t>Hollister, J. W., D. Q. Kellogg, B. J. Kreakie, S. S. Shivers, B. W. Milstead, E. Herron, L. Green, and A. Gold. 20</w:t>
       </w:r>
@@ -1535,190 +1889,232 @@
       <w:pPr>
         <w:pStyle w:val="Bibliography"/>
       </w:pPr>
-      <w:bookmarkStart w:id="35" w:name="ref-Hollister_2016"/>
+      <w:bookmarkStart w:id="34" w:name="ref-Hollister_2016"/>
+      <w:bookmarkEnd w:id="33"/>
+      <w:r>
+        <w:t>Hollister, J. W., and B. J. Kreakie. 2016. Associations between chlorophyll a and various microcystin health advisory concentrations. F1000Research 5:151.</w:t>
+      </w:r>
+    </w:p>
+    <w:p>
+      <w:pPr>
+        <w:pStyle w:val="Bibliography"/>
+      </w:pPr>
+      <w:bookmarkStart w:id="35" w:name="ref-hollister2016modeling"/>
       <w:bookmarkEnd w:id="34"/>
       <w:r>
-        <w:t>Hollister, J. W., and B. J. Kreakie. 2016. Associations between chlorophyll a and various microcystin health advisory concentrations. F1000Research 5:151.</w:t>
+        <w:t xml:space="preserve">Hollister, J. W., W. B. Milstead, and B. J. Kreakie. 2016. Modeling lake trophic state: A random forest approach. Ecosphere </w:t>
+      </w:r>
+      <w:proofErr w:type="gramStart"/>
+      <w:r>
+        <w:t>7:e</w:t>
+      </w:r>
+      <w:proofErr w:type="gramEnd"/>
+      <w:r>
+        <w:t>01321.</w:t>
       </w:r>
     </w:p>
     <w:p>
       <w:pPr>
         <w:pStyle w:val="Bibliography"/>
       </w:pPr>
-      <w:bookmarkStart w:id="36" w:name="ref-hollister2016modeling"/>
+      <w:bookmarkStart w:id="36" w:name="ref-hurlbert1984pseudoreplication"/>
       <w:bookmarkEnd w:id="35"/>
       <w:r>
-        <w:t>Hollister, J. W., W. B. Milstead, and B. J. Kreakie. 2016. Modeling lake trophic state: A random forest approach. Ecosphere 7:e01321.</w:t>
+        <w:lastRenderedPageBreak/>
+        <w:t>Hurlbert, S. H. 1984. Pseudoreplication and the design of ecological field experiments. Ecological monographs 54:187–211.</w:t>
       </w:r>
     </w:p>
     <w:p>
       <w:pPr>
         <w:pStyle w:val="Bibliography"/>
       </w:pPr>
-      <w:bookmarkStart w:id="37" w:name="ref-hurlbert1984pseudoreplication"/>
+      <w:bookmarkStart w:id="37" w:name="ref-jones1999surface"/>
       <w:bookmarkEnd w:id="36"/>
       <w:r>
-        <w:t>Hurlbert, S. H. 1984. Pseudoreplication and the design of ecological field experiments. Ecological monographs 54:187–211.</w:t>
+        <w:t>Jones, P. D., M. New, D. E. Parker, S. Martin, and I. G. Rigor. 1999. Surface air temperature and its changes over the past 150 years. Reviews of Geophysics 37:173–199.</w:t>
       </w:r>
     </w:p>
     <w:p>
       <w:pPr>
         <w:pStyle w:val="Bibliography"/>
       </w:pPr>
-      <w:bookmarkStart w:id="38" w:name="ref-jones1999surface"/>
+      <w:bookmarkStart w:id="38" w:name="ref-jones1996calculating"/>
       <w:bookmarkEnd w:id="37"/>
       <w:r>
+        <w:t>Jones, P., and M. Hulme. 1996. Calculating regional climatic time series for temperature and precipitation: Methods and illustrations. International Journal of Climatology: A Journal of the Royal Meteorological Society 16:361–377.</w:t>
+      </w:r>
+    </w:p>
+    <w:p>
+      <w:pPr>
+        <w:pStyle w:val="Bibliography"/>
+      </w:pPr>
+      <w:bookmarkStart w:id="39" w:name="ref-kellogg2010geospatial"/>
+      <w:bookmarkEnd w:id="38"/>
+      <w:r>
+        <w:t>Kellogg, D., A. J. Gold, S. Cox, K. Addy, and P. V. August. 2010. A geospatial approach for assessing denitrification sinks within lower-order catchments. Ecological Engineering 36:1596–1606.</w:t>
+      </w:r>
+    </w:p>
+    <w:p>
+      <w:pPr>
+        <w:pStyle w:val="Bibliography"/>
+      </w:pPr>
+      <w:bookmarkStart w:id="40" w:name="ref-kosmala2016assessing"/>
+      <w:bookmarkEnd w:id="39"/>
+      <w:r>
+        <w:t>Kosmala, M., A. Wiggins, A. Swanson, and B. Simmons. 2016. Assessing data quality in citizen science. Frontiers in Ecology and the Environment 14:551–560.</w:t>
+      </w:r>
+    </w:p>
+    <w:p>
+      <w:pPr>
+        <w:pStyle w:val="Bibliography"/>
+      </w:pPr>
+      <w:bookmarkStart w:id="41" w:name="ref-kosten2012warmer"/>
+      <w:bookmarkEnd w:id="40"/>
+      <w:r>
+        <w:t>Kosten, S., V. L. Huszar, E. Bécares, L. S. Costa, E. Van Donk, L.-A. Hansson, E. Jeppesen, C. Kruk, G. Lacerot, N. Mazzeo, and others. 2012. Warmer climates boost cyanobacterial dominance in shallow lakes. Global Change Biology 18:118–126.</w:t>
+      </w:r>
+    </w:p>
+    <w:p>
+      <w:pPr>
+        <w:pStyle w:val="Bibliography"/>
+      </w:pPr>
+      <w:bookmarkStart w:id="42" w:name="ref-kreeger2018restoration"/>
+      <w:bookmarkEnd w:id="41"/>
+      <w:r>
+        <w:t>Kreeger, D. A., C. M. Gatenby, and P. W. Bergstrom. 2018. Restoration potential of several native species of bivalve molluscs for water quality improvement in mid-atlantic watersheds. Journal of Shellfish Research 37:1121–1158.</w:t>
+      </w:r>
+    </w:p>
+    <w:p>
+      <w:pPr>
+        <w:pStyle w:val="Bibliography"/>
+      </w:pPr>
+      <w:bookmarkStart w:id="43" w:name="ref-litke1999review"/>
+      <w:bookmarkEnd w:id="42"/>
+      <w:r>
+        <w:t>Litke, D. W. 1999. Review of phosphorus control measures in the united states and their effects on water quality. Water-Resources Investigations Report 99:4007.</w:t>
+      </w:r>
+    </w:p>
+    <w:p>
+      <w:pPr>
+        <w:pStyle w:val="Bibliography"/>
+      </w:pPr>
+      <w:bookmarkStart w:id="44" w:name="ref-lottig2017macroscale"/>
+      <w:bookmarkEnd w:id="43"/>
+      <w:r>
+        <w:t>Lottig, N. R., P.-N. Tan, T. Wagner, K. S. Cheruvelil, P. A. Soranno, E. H. Stanley, C. E. Scott, C. A. Stow, and S. Yuan. 2017. Macroscale patterns of synchrony identify complex relationships among spatial and temporal ecosystem drivers. Ecosphere 8:12.</w:t>
+      </w:r>
+    </w:p>
+    <w:p>
+      <w:pPr>
+        <w:pStyle w:val="Bibliography"/>
+      </w:pPr>
+      <w:bookmarkStart w:id="45" w:name="ref-lottig2014long"/>
+      <w:bookmarkEnd w:id="44"/>
+      <w:r>
+        <w:t xml:space="preserve">Lottig, N. R., T. Wagner, E. N. Henry, K. S. Cheruvelil, K. E. Webster, J. A. Downing, and C. A. Stow. 2014. Long-term citizen-collected data reveal geographical patterns and temporal trends in lake water clarity. PLoS ONE </w:t>
+      </w:r>
+      <w:proofErr w:type="gramStart"/>
+      <w:r>
+        <w:t>9:e</w:t>
+      </w:r>
+      <w:proofErr w:type="gramEnd"/>
+      <w:r>
+        <w:t>95769.</w:t>
+      </w:r>
+    </w:p>
+    <w:p>
+      <w:pPr>
+        <w:pStyle w:val="Bibliography"/>
+      </w:pPr>
+      <w:bookmarkStart w:id="46" w:name="ref-michalak2013record"/>
+      <w:bookmarkEnd w:id="45"/>
+      <w:r>
+        <w:t>Michalak, A. M., E. J. Anderson, D. Beletsky, S. Boland, N. S. Bosch, T. B. Bridgeman, J. D. Chaffin, K. Cho, R. Confesor, I. Daloğlu, and others. 2013. Record-setting algal bloom in lake erie caused by agricultural and meteorological trends consistent with expected future conditions. Proceedings of the National Academy of Sciences 110:6448–6452.</w:t>
+      </w:r>
+    </w:p>
+    <w:p>
+      <w:pPr>
+        <w:pStyle w:val="Bibliography"/>
+      </w:pPr>
+      <w:bookmarkStart w:id="47" w:name="ref-nelson2007stream"/>
+      <w:bookmarkEnd w:id="46"/>
+      <w:r>
+        <w:t>Nelson, K. C., and M. A. Palmer. 2007. Stream temperature surges under urbanization and climate change: Data, models, and responses 1. JAWRA Journal of the American Water Resources Association 43:440–452.</w:t>
+      </w:r>
+    </w:p>
+    <w:p>
+      <w:pPr>
+        <w:pStyle w:val="Bibliography"/>
+      </w:pPr>
+      <w:bookmarkStart w:id="48" w:name="ref-noaatrends"/>
+      <w:bookmarkEnd w:id="47"/>
+      <w:r>
+        <w:t xml:space="preserve">NOAA National Center for Environmental Information. 2020. Climate </w:t>
+      </w:r>
+      <w:proofErr w:type="gramStart"/>
+      <w:r>
+        <w:t>at a glance</w:t>
+      </w:r>
+      <w:proofErr w:type="gramEnd"/>
+      <w:r>
+        <w:t>: Statewide time series, retrieved on September 14, 2020. https://www.ncdc.noaa.gov/cag/.</w:t>
+      </w:r>
+    </w:p>
+    <w:p>
+      <w:pPr>
+        <w:pStyle w:val="Bibliography"/>
+      </w:pPr>
+      <w:bookmarkStart w:id="49" w:name="ref-nojavan2019rethinking"/>
+      <w:bookmarkEnd w:id="48"/>
+      <w:r>
         <w:lastRenderedPageBreak/>
-        <w:t>Jones, P. D., M. New, D. E. Parker, S. Martin, and I. G. Rigor. 1999. Surface air temperature and its changes over the past 150 years. Reviews of Geophysics 37:173–199.</w:t>
+        <w:t xml:space="preserve">Nojavan, F., B. J. Kreakie, J. W. Hollister, and S. S. Qian. 2019. Rethinking the lake trophic state index. PeerJ </w:t>
+      </w:r>
+      <w:proofErr w:type="gramStart"/>
+      <w:r>
+        <w:t>7:e</w:t>
+      </w:r>
+      <w:proofErr w:type="gramEnd"/>
+      <w:r>
+        <w:t>7936.</w:t>
       </w:r>
     </w:p>
     <w:p>
       <w:pPr>
         <w:pStyle w:val="Bibliography"/>
       </w:pPr>
-      <w:bookmarkStart w:id="39" w:name="ref-jones1996calculating"/>
-      <w:bookmarkEnd w:id="38"/>
-      <w:r>
-        <w:t>Jones, P., and M. Hulme. 1996. Calculating regional climatic time series for temperature and precipitation: Methods and illustrations. International Journal of Climatology: A Journal of the Royal Meteorological Society 16:361–377.</w:t>
+      <w:bookmarkStart w:id="50" w:name="ref-nurnberg1996trophic"/>
+      <w:bookmarkEnd w:id="49"/>
+      <w:r>
+        <w:t>Nürnberg, G. K. 1996. Trophic state of clear and colored, soft-and hardwater lakes with special consideration of nutrients, anoxia, phytoplankton and fish. Lake and Reservoir Management 12:432–447.</w:t>
       </w:r>
     </w:p>
     <w:p>
       <w:pPr>
         <w:pStyle w:val="Bibliography"/>
       </w:pPr>
-      <w:bookmarkStart w:id="40" w:name="ref-kellogg2010geospatial"/>
-      <w:bookmarkEnd w:id="39"/>
-      <w:r>
-        <w:t>Kellogg, D., A. J. Gold, S. Cox, K. Addy, and P. V. August. 2010. A geospatial approach for assessing denitrification sinks within lower-order catchments. Ecological Engineering 36:1596–1606.</w:t>
+      <w:bookmarkStart w:id="51" w:name="ref-Oliver_2017"/>
+      <w:bookmarkEnd w:id="50"/>
+      <w:r>
+        <w:t>Oliver, S. K., S. M. Collins, P. A. Soranno, T. Wagner, E. H. Stanley, J. R. Jones, C. A. Stow, and N. R. Lottig. 2017. Unexpected stasis in a changing world: Lake nutrient and chlorophyll trends since 1990. Global Change Biology 23:5455–5467.</w:t>
       </w:r>
     </w:p>
     <w:p>
       <w:pPr>
         <w:pStyle w:val="Bibliography"/>
       </w:pPr>
-      <w:bookmarkStart w:id="41" w:name="ref-kosmala2016assessing"/>
-      <w:bookmarkEnd w:id="40"/>
-      <w:r>
-        <w:t>Kosmala, M., A. Wiggins, A. Swanson, and B. Simmons. 2016. Assessing data quality in citizen science. Frontiers in Ecology and the Environment 14:551–560.</w:t>
-      </w:r>
+      <w:r>
+        <w:t>O’Reilly, C. M., S. Sharma, D. K. Gray, S. E. Hampton, J. S. Read, R. J. Rowley, P. Schneider, J. D. Lenters, P. B. McIntyre, B. M. Kraemer, G. A. Weyhenmeyer, D. Straile, B. Dong, R. Adrian, M. G. Allan, O. Anneville, L. Arvola, J. Austin, J. L. Bailey, J. S. Baron, J. D. Brookes, E. de Eyto, M. T. Dokulil, D. P. Hamilton, K. Havens, A. L. Hetherington, S. N. Higgins, S. Hook, L. R. Izmest’eva, K. D. Joehnk, K. Kangur, P. Kasprzak, M. Kumagai, E. Kuusisto, G. Leshkevich, D. M. Livingstone, S. MacIntyre, L. May, J. M. Melack, D. C. Mueller-Navarra, M. Naumenko, P. Noges, T. Noges, R. P. North, P.-D. Plisnier, A. Rigosi, A. Rimmer, M. Rogora, L. G. Rudstam, J. A. Rusak, N. Salmaso, N. R. Samal, D. E. Schindler, S. G. Schladow, M. Schmid, S. R. Schmidt, E. Silow, M. E. Soylu, K. Teubner, P. Verburg, A. Voutilainen, A. Watkinson, C. E. Williamson, and G. Zhang. 2015. Rapid and highly variable warming of lake surface waters around the globe. Geophysical Research Letters 42:10, 773–10, 781.</w:t>
+      </w:r>
+      <w:bookmarkStart w:id="52" w:name="_GoBack"/>
+      <w:bookmarkEnd w:id="52"/>
     </w:p>
     <w:p>
       <w:pPr>
         <w:pStyle w:val="Bibliography"/>
       </w:pPr>
-      <w:bookmarkStart w:id="42" w:name="ref-kosten2012warmer"/>
-      <w:bookmarkEnd w:id="41"/>
-      <w:r>
-        <w:t>Kosten, S., V. L. Huszar, E. Bécares, L. S. Costa, E. Van Donk, L.-A. Hansson, E. Jeppesen, C. Kruk, G. Lacerot, N. Mazzeo, and others. 2012. Warmer climates boost cyanobacterial dominance in shallow lakes. Global Change Biology 18:118–126.</w:t>
-      </w:r>
-    </w:p>
-    <w:p>
-      <w:pPr>
-        <w:pStyle w:val="Bibliography"/>
-      </w:pPr>
-      <w:bookmarkStart w:id="43" w:name="ref-kreeger2018restoration"/>
-      <w:bookmarkEnd w:id="42"/>
-      <w:r>
-        <w:t>Kreeger, D. A., C. M. Gatenby, and P. W. Bergstrom. 2018. Restoration potential of several native species of bivalve molluscs for water quality improvement in mid-atlantic watersheds. Journal of Shellfish Research 37:1121–1158.</w:t>
-      </w:r>
-    </w:p>
-    <w:p>
-      <w:pPr>
-        <w:pStyle w:val="Bibliography"/>
-      </w:pPr>
-      <w:bookmarkStart w:id="44" w:name="ref-litke1999review"/>
-      <w:bookmarkEnd w:id="43"/>
-      <w:r>
-        <w:t>Litke, D. W. 1999. Review of phosphorus control measures in the united states and their effects on water quality. Water-Resources Investigations Report 99:4007.</w:t>
-      </w:r>
-    </w:p>
-    <w:p>
-      <w:pPr>
-        <w:pStyle w:val="Bibliography"/>
-      </w:pPr>
-      <w:bookmarkStart w:id="45" w:name="ref-lottig2017macroscale"/>
-      <w:bookmarkEnd w:id="44"/>
-      <w:r>
-        <w:t>Lottig, N. R., P.-N. Tan, T. Wagner, K. S. Cheruvelil, P. A. Soranno, E. H. Stanley, C. E. Scott, C. A. Stow, and S. Yuan. 2017. Macroscale patterns of synchrony identify complex relationships among spatial and temporal ecosystem drivers. Ecosphere 8:12.</w:t>
-      </w:r>
-    </w:p>
-    <w:p>
-      <w:pPr>
-        <w:pStyle w:val="Bibliography"/>
-      </w:pPr>
-      <w:bookmarkStart w:id="46" w:name="ref-lottig2014long"/>
-      <w:bookmarkEnd w:id="45"/>
-      <w:r>
-        <w:t>Lottig, N. R., T. Wagner, E. N. Henry, K. S. Cheruvelil, K. E. Webster, J. A. Downing, and C. A. Stow. 2014. Long-term citizen-collected data reveal geographical patterns and temporal trends in lake water clarity. PLoS ONE 9:e95769.</w:t>
-      </w:r>
-    </w:p>
-    <w:p>
-      <w:pPr>
-        <w:pStyle w:val="Bibliography"/>
-      </w:pPr>
-      <w:bookmarkStart w:id="47" w:name="ref-michalak2013record"/>
-      <w:bookmarkEnd w:id="46"/>
-      <w:r>
-        <w:t>Michalak, A. M., E. J. Anderson, D. Beletsky, S. Boland, N. S. Bosch, T. B. Bridgeman, J. D. Chaffin, K. Cho, R. Confesor, I. Daloğlu, and others. 2013. Record-setting algal bloom in lake erie caused by agricultural and meteorological trends consistent with expected future conditions. Proceedings of the National Academy of Sciences 110:6448–6452.</w:t>
-      </w:r>
-    </w:p>
-    <w:p>
-      <w:pPr>
-        <w:pStyle w:val="Bibliography"/>
-      </w:pPr>
-      <w:bookmarkStart w:id="48" w:name="ref-nelson2007stream"/>
-      <w:bookmarkEnd w:id="47"/>
-      <w:r>
-        <w:t>Nelson, K. C., and M. A. Palmer. 2007. Stream temperature surges under urbanization and climate change: Data, models, and responses 1. JAWRA Journal of the American Water Resources Association 43:440–452.</w:t>
-      </w:r>
-    </w:p>
-    <w:p>
-      <w:pPr>
-        <w:pStyle w:val="Bibliography"/>
-      </w:pPr>
-      <w:bookmarkStart w:id="49" w:name="ref-noaatrends"/>
-      <w:bookmarkEnd w:id="48"/>
-      <w:r>
-        <w:t>NOAA National Center for Environmental Information. 2020. Climate at a glance: Statewide time series, retrieved on September 14, 2020. https://www.ncdc.noaa.gov/cag/.</w:t>
-      </w:r>
-    </w:p>
-    <w:p>
-      <w:pPr>
-        <w:pStyle w:val="Bibliography"/>
-      </w:pPr>
-      <w:bookmarkStart w:id="50" w:name="ref-nojavan2019rethinking"/>
-      <w:bookmarkEnd w:id="49"/>
-      <w:r>
-        <w:t>Nojavan, F., B. J. Kreakie, J. W. Hollister, and S. S. Qian. 2019. Rethinking the lake trophic state index. PeerJ 7:e7936.</w:t>
-      </w:r>
-    </w:p>
-    <w:p>
-      <w:pPr>
-        <w:pStyle w:val="Bibliography"/>
-      </w:pPr>
-      <w:bookmarkStart w:id="51" w:name="ref-nurnberg1996trophic"/>
-      <w:bookmarkEnd w:id="50"/>
-      <w:r>
-        <w:lastRenderedPageBreak/>
-        <w:t>Nürnberg, G. K. 1996. Trophic state of clear and colored, soft-and hardwater lakes with special consideration of nutrients, anoxia, phytoplankton and fish. Lake and Reservoir Management 12:432–447.</w:t>
-      </w:r>
-    </w:p>
-    <w:p>
-      <w:pPr>
-        <w:pStyle w:val="Bibliography"/>
-      </w:pPr>
-      <w:bookmarkStart w:id="52" w:name="ref-Oliver_2017"/>
+      <w:bookmarkStart w:id="53" w:name="ref-paerl2008blooms"/>
       <w:bookmarkEnd w:id="51"/>
-      <w:r>
-        <w:t>Oliver, S. K., S. M. Collins, P. A. Soranno, T. Wagner, E. H. Stanley, J. R. Jones, C. A. Stow, and N. R. Lottig. 2017. Unexpected stasis in a changing world: Lake nutrient and chlorophyll trends since 1990. Global Change Biology 23:5455–5467.</w:t>
-      </w:r>
-    </w:p>
-    <w:p>
-      <w:pPr>
-        <w:pStyle w:val="Bibliography"/>
-      </w:pPr>
-      <w:bookmarkStart w:id="53" w:name="ref-paerl2008blooms"/>
-      <w:bookmarkEnd w:id="52"/>
       <w:r>
         <w:t>Paerl, H. W., and J. Huisman. 2008. Blooms like it hot. Science 320:57–58.</w:t>
       </w:r>
@@ -1780,7 +2176,19 @@
       <w:bookmarkStart w:id="59" w:name="ref-reisinger2019changes"/>
       <w:bookmarkEnd w:id="58"/>
       <w:r>
-        <w:t>Reisinger, A. J., E. Woytowitz, E. Majcher, E. J. Rosi, K. T. Belt, J. M. Duncan, S. S. Kaushal, and P. M. Groffman. 2019. Changes in long-term water quality of baltimore streams are associated with both gray and green infrastructure. Limnology and Oceanography 64:S60–S76.</w:t>
+        <w:t xml:space="preserve">Reisinger, A. J., E. Woytowitz, E. Majcher, E. J. Rosi, K. T. Belt, J. M. Duncan, S. S. Kaushal, and P. M. Groffman. 2019. Changes in long-term water quality of baltimore streams are </w:t>
+      </w:r>
+      <w:r>
+        <w:lastRenderedPageBreak/>
+        <w:t xml:space="preserve">associated with both gray and green infrastructure. Limnology and Oceanography </w:t>
+      </w:r>
+      <w:proofErr w:type="gramStart"/>
+      <w:r>
+        <w:t>64:S</w:t>
+      </w:r>
+      <w:proofErr w:type="gramEnd"/>
+      <w:r>
+        <w:t>60–S76.</w:t>
       </w:r>
     </w:p>
     <w:p>
@@ -1830,7 +2238,6 @@
       <w:bookmarkStart w:id="64" w:name="ref-sorannolagosne2017"/>
       <w:bookmarkEnd w:id="63"/>
       <w:r>
-        <w:lastRenderedPageBreak/>
         <w:t>Soranno, P. A., L. C. Bacon, M. Beauchene, K. E. Bednar, E. G. Bissell, and al. et. 2017. LAGOS-NE: A multi-scaled geospatial and temporal database of lake ecological context and water quality for thousands of US lakes. Gigascience 6.</w:t>
       </w:r>
     </w:p>
@@ -1912,6 +2319,7 @@
       <w:bookmarkStart w:id="71" w:name="ref-paris"/>
       <w:bookmarkEnd w:id="70"/>
       <w:r>
+        <w:lastRenderedPageBreak/>
         <w:t xml:space="preserve">United Nations. 2015. Paris Agreement, Treaty No. XXVII-7-d. Retrieved on September 24, 2020, </w:t>
       </w:r>
       <w:hyperlink r:id="rId18">
@@ -1973,7 +2381,6 @@
       <w:bookmarkStart w:id="76" w:name="ref-yang2018nutrients"/>
       <w:bookmarkEnd w:id="75"/>
       <w:r>
-        <w:lastRenderedPageBreak/>
         <w:t>Yang, Y.-Y., and M. G. Lusk. 2018. Nutrients in urban stormwater runoff: Current state of the science and potential mitigation options. Current Pollution Reports 4:112–127.</w:t>
       </w:r>
     </w:p>
@@ -1992,7 +2399,7 @@
         <w:pStyle w:val="Heading6"/>
       </w:pPr>
       <w:bookmarkStart w:id="78" w:name="section"/>
-      <w:bookmarkEnd w:id="15"/>
+      <w:bookmarkEnd w:id="14"/>
       <w:bookmarkEnd w:id="77"/>
       <w:bookmarkEnd w:id="78"/>
     </w:p>
@@ -2072,9 +2479,11 @@
               <w:pStyle w:val="Compact"/>
               <w:jc w:val="right"/>
             </w:pPr>
+            <w:proofErr w:type="gramStart"/>
             <w:r>
               <w:t>Nitrogen:Phosphorus</w:t>
             </w:r>
+            <w:proofErr w:type="gramEnd"/>
           </w:p>
         </w:tc>
         <w:tc>
@@ -4354,9 +4763,11 @@
               <w:spacing w:line="360" w:lineRule="auto"/>
               <w:jc w:val="right"/>
             </w:pPr>
+            <w:proofErr w:type="gramStart"/>
             <w:r>
               <w:t>Nitrogen:Phosphorus</w:t>
             </w:r>
+            <w:proofErr w:type="gramEnd"/>
           </w:p>
         </w:tc>
         <w:tc>
@@ -8267,9 +8678,11 @@
               <w:pStyle w:val="Compact"/>
               <w:spacing w:line="360" w:lineRule="auto"/>
             </w:pPr>
+            <w:proofErr w:type="gramStart"/>
             <w:r>
               <w:t>Nitrogen:Phosphorus</w:t>
             </w:r>
+            <w:proofErr w:type="gramEnd"/>
           </w:p>
         </w:tc>
       </w:tr>
@@ -8669,7 +9082,15 @@
         </w:drawing>
       </w:r>
       <w:r>
-        <w:t xml:space="preserve"> Figure 3: Twenty year trend for median lake temperature anomaly in Rhode Island. Points are medians of site-specific anomalies and ranges are the 25th and 75th percentiles. Blue indicates yearly site-specific anomalies that were below the site-specific long-term medians. Red indicates yearly site-specific anomalies that were above the site-specific long-term medians.</w:t>
+        <w:t xml:space="preserve"> Figure 3: </w:t>
+      </w:r>
+      <w:proofErr w:type="gramStart"/>
+      <w:r>
+        <w:t>Twenty year</w:t>
+      </w:r>
+      <w:proofErr w:type="gramEnd"/>
+      <w:r>
+        <w:t xml:space="preserve"> trend for median lake temperature anomaly in Rhode Island. Points are medians of site-specific anomalies and ranges are the 25th and 75th percentiles. Blue indicates yearly site-specific anomalies that were below the site-specific long-term medians. Red indicates yearly site-specific anomalies that were above the site-specific long-term medians.</w:t>
       </w:r>
     </w:p>
     <w:p>
@@ -8741,7 +9162,15 @@
         </w:drawing>
       </w:r>
       <w:r>
-        <w:t xml:space="preserve"> Figure 4: Twenty year trend for median chlorphyll anomaly. Panel A. URI Watershed Watch yearly chlorophyll anomalies. Panel B. LAGOSNE yearly chlorophyll anomalies. Points are medians of site-specific anomalies and ranges are the 25th and 75th percentiles. Blue indicates yearly site-specific anomalies that were below the site-specific long-term medians. Red indicates yearly site-specific anomalies that were above the site-specific long-term medians.</w:t>
+        <w:t xml:space="preserve"> Figure 4: </w:t>
+      </w:r>
+      <w:proofErr w:type="gramStart"/>
+      <w:r>
+        <w:t>Twenty year</w:t>
+      </w:r>
+      <w:proofErr w:type="gramEnd"/>
+      <w:r>
+        <w:t xml:space="preserve"> trend for median chlorphyll anomaly. Panel A. URI Watershed Watch yearly chlorophyll anomalies. Panel B. LAGOSNE yearly chlorophyll anomalies. Points are medians of site-specific anomalies and ranges are the 25th and 75th percentiles. Blue indicates yearly site-specific anomalies that were below the site-specific long-term medians. Red indicates yearly site-specific anomalies that were above the site-specific long-term medians.</w:t>
       </w:r>
     </w:p>
     <w:p>
@@ -8813,7 +9242,23 @@
         </w:drawing>
       </w:r>
       <w:r>
-        <w:t xml:space="preserve"> Figure 5: Twenty year trend for median TN anomaly. Panel A. URI Watershed Watch yearly TN anomalies. Panel B. LAGOSNE yearly TN anomalies. Points are medians of site-specific anomalies and ranges are the 25th and 75th percentiles. Blue indicates yearly site-specific anomalies that were below the site-specific long-term medians. Red indicates yearly site-specific anomalies that were above the site-specific long-term medians.Grey indicates yearly site specific anomalies that were equal to the long-term medians. Missing years had insufficient data and an asterisk indicates years with only 3 sites and error bars are the range of the data.</w:t>
+        <w:t xml:space="preserve"> Figure 5: </w:t>
+      </w:r>
+      <w:proofErr w:type="gramStart"/>
+      <w:r>
+        <w:t>Twenty year</w:t>
+      </w:r>
+      <w:proofErr w:type="gramEnd"/>
+      <w:r>
+        <w:t xml:space="preserve"> trend for median TN anomaly. Panel A. URI Watershed Watch yearly TN anomalies. Panel B. LAGOSNE yearly TN anomalies. Points are medians of site-specific anomalies and ranges are the 25th and 75th percentiles. Blue indicates yearly site-specific anomalies that were below the site-specific long-term medians. Red indicates yearly site-specific anomalies that were above the site-specific long-term </w:t>
+      </w:r>
+      <w:proofErr w:type="gramStart"/>
+      <w:r>
+        <w:t>medians.Grey</w:t>
+      </w:r>
+      <w:proofErr w:type="gramEnd"/>
+      <w:r>
+        <w:t xml:space="preserve"> indicates yearly site specific anomalies that were equal to the long-term medians. Missing years had insufficient data and an asterisk indicates years with only 3 sites and error bars are the range of the data.</w:t>
       </w:r>
     </w:p>
     <w:p>
@@ -8885,7 +9330,23 @@
         </w:drawing>
       </w:r>
       <w:r>
-        <w:t xml:space="preserve"> Figure 6: Twenty year trend for median TP anomaly. Panel A. URI Watershed Watch yearly TP anomalies. Panel B. LAGOSNE yearly TP anomalies. Points are medians of site-specific anomalies and ranges are the 25th and 75th percentiles. Blue indicates yearly site-specific anomalies that were below the site-specific long-term medians. Red indicates yearly site-specific anomalies that were above the site-specific long-term medians.Grey indicates yearly site specific anomalies that were equal to the long-term medians. Missing years had insufficient data and an asterisk indicates years with only 3 sites and error bars are the range of the data.</w:t>
+        <w:t xml:space="preserve"> Figure 6: </w:t>
+      </w:r>
+      <w:proofErr w:type="gramStart"/>
+      <w:r>
+        <w:t>Twenty year</w:t>
+      </w:r>
+      <w:proofErr w:type="gramEnd"/>
+      <w:r>
+        <w:t xml:space="preserve"> trend for median TP anomaly. Panel A. URI Watershed Watch yearly TP anomalies. Panel B. LAGOSNE yearly TP anomalies. Points are medians of site-specific anomalies and ranges are the 25th and 75th percentiles. Blue indicates yearly site-specific anomalies that were below the site-specific long-term medians. Red indicates yearly site-specific anomalies that were above the site-specific long-term </w:t>
+      </w:r>
+      <w:proofErr w:type="gramStart"/>
+      <w:r>
+        <w:t>medians.Grey</w:t>
+      </w:r>
+      <w:proofErr w:type="gramEnd"/>
+      <w:r>
+        <w:t xml:space="preserve"> indicates yearly site specific anomalies that were equal to the long-term medians. Missing years had insufficient data and an asterisk indicates years with only 3 sites and error bars are the range of the data.</w:t>
       </w:r>
     </w:p>
     <w:p>
@@ -8957,7 +9418,23 @@
         </w:drawing>
       </w:r>
       <w:r>
-        <w:t>Figure 7: Twenty year trend for median TN:TP anomaly. Panel A. URI Watershed Watch yearly TN:TP anomalies. Panel B. LAGOSNE yearly TN:TP anomalies. Points are medians of site-specific anomalies and ranges are the 25th and 75th percentiles. Blue indicates yearly site-specific anomalies that were below the site-specific long-term medians. Red indicates yearly site-specific anomalies that were above the site-specific long-term medians.Grey indicates yearly site specific anomalies that were equal to the long-term medians. Missing years had insufficient data and an asterisk indicates years with only 3 sites and error bars are the range of the data.</w:t>
+        <w:t xml:space="preserve">Figure 7: </w:t>
+      </w:r>
+      <w:proofErr w:type="gramStart"/>
+      <w:r>
+        <w:t>Twenty year</w:t>
+      </w:r>
+      <w:proofErr w:type="gramEnd"/>
+      <w:r>
+        <w:t xml:space="preserve"> trend for median TN:TP anomaly. Panel A. URI Watershed Watch yearly TN:TP anomalies. Panel B. LAGOSNE yearly TN:TP anomalies. Points are medians of site-specific anomalies and ranges are the 25th and 75th percentiles. Blue indicates yearly site-specific anomalies that were below the site-specific long-term medians. Red indicates yearly site-specific anomalies that were above the site-specific long-term </w:t>
+      </w:r>
+      <w:proofErr w:type="gramStart"/>
+      <w:r>
+        <w:t>medians.Grey</w:t>
+      </w:r>
+      <w:proofErr w:type="gramEnd"/>
+      <w:r>
+        <w:t xml:space="preserve"> indicates yearly site specific anomalies that were equal to the long-term medians. Missing years had insufficient data and an asterisk indicates years with only 3 sites and error bars are the range of the data.</w:t>
       </w:r>
     </w:p>
     <w:p>

</xml_diff>